<commit_message>
add intro 5 section
</commit_message>
<xml_diff>
--- a/smartbat/Smart Battery Data Spec 1.1.docx
+++ b/smartbat/Smart Battery Data Spec 1.1.docx
@@ -4817,7 +4817,22 @@
           <w:sz w:val="24"/>
           <w:lang w:val="en-US"/>
         </w:rPr>
-        <w:t>Smart Battery</w:t>
+        <w:t>Smart</w:t>
+      </w:r>
+      <w:r>
+        <w:rPr>
+          <w:b/>
+          <w:sz w:val="24"/>
+        </w:rPr>
+        <w:t xml:space="preserve"> </w:t>
+      </w:r>
+      <w:r>
+        <w:rPr>
+          <w:b/>
+          <w:sz w:val="24"/>
+          <w:lang w:val="en-US"/>
+        </w:rPr>
+        <w:t>Battery</w:t>
       </w:r>
       <w:r>
         <w:rPr>
@@ -5659,9 +5674,6 @@
       <w:pPr>
         <w:spacing w:after="0" w:line="240" w:lineRule="auto"/>
         <w:jc w:val="both"/>
-        <w:rPr>
-          <w:lang w:val="en-US"/>
-        </w:rPr>
       </w:pPr>
       <w:r>
         <w:lastRenderedPageBreak/>
@@ -5674,9 +5686,6 @@
         <w:t>Smart</w:t>
       </w:r>
       <w:r>
-        <w:rPr>
-          <w:lang w:val="en-US"/>
-        </w:rPr>
         <w:t xml:space="preserve"> </w:t>
       </w:r>
       <w:r>
@@ -5686,54 +5695,36 @@
         <w:t>Battery</w:t>
       </w:r>
       <w:r>
-        <w:rPr>
-          <w:lang w:val="en-US"/>
-        </w:rPr>
         <w:t xml:space="preserve"> </w:t>
       </w:r>
       <w:r>
         <w:t>не</w:t>
       </w:r>
       <w:r>
-        <w:rPr>
-          <w:lang w:val="en-US"/>
-        </w:rPr>
         <w:t xml:space="preserve"> </w:t>
       </w:r>
       <w:r>
         <w:t>может</w:t>
       </w:r>
       <w:r>
-        <w:rPr>
-          <w:lang w:val="en-US"/>
-        </w:rPr>
         <w:t xml:space="preserve"> </w:t>
       </w:r>
       <w:r>
         <w:t>начать</w:t>
       </w:r>
       <w:r>
-        <w:rPr>
-          <w:lang w:val="en-US"/>
-        </w:rPr>
         <w:t xml:space="preserve"> </w:t>
       </w:r>
       <w:r>
         <w:t>вещание</w:t>
       </w:r>
       <w:r>
-        <w:rPr>
-          <w:lang w:val="en-US"/>
-        </w:rPr>
         <w:t xml:space="preserve"> </w:t>
       </w:r>
       <w:r>
         <w:t>сообщений</w:t>
       </w:r>
       <w:r>
-        <w:rPr>
-          <w:lang w:val="en-US"/>
-        </w:rPr>
         <w:t xml:space="preserve"> </w:t>
       </w:r>
       <w:proofErr w:type="spellStart"/>
@@ -5746,16 +5737,10 @@
       </w:r>
       <w:proofErr w:type="spellEnd"/>
       <w:r>
-        <w:rPr>
-          <w:lang w:val="en-US"/>
-        </w:rPr>
         <w:t>(</w:t>
       </w:r>
       <w:proofErr w:type="gramEnd"/>
       <w:r>
-        <w:rPr>
-          <w:lang w:val="en-US"/>
-        </w:rPr>
         <w:t xml:space="preserve">), </w:t>
       </w:r>
       <w:proofErr w:type="spellStart"/>
@@ -5767,18 +5752,12 @@
       </w:r>
       <w:proofErr w:type="spellEnd"/>
       <w:r>
-        <w:rPr>
-          <w:lang w:val="en-US"/>
-        </w:rPr>
         <w:t xml:space="preserve">() </w:t>
       </w:r>
       <w:r>
         <w:t>или</w:t>
       </w:r>
       <w:r>
-        <w:rPr>
-          <w:lang w:val="en-US"/>
-        </w:rPr>
         <w:t xml:space="preserve"> </w:t>
       </w:r>
       <w:proofErr w:type="spellStart"/>
@@ -5790,24 +5769,12 @@
       </w:r>
       <w:proofErr w:type="spellEnd"/>
       <w:r>
-        <w:rPr>
-          <w:lang w:val="en-US"/>
-        </w:rPr>
-        <w:t>()</w:t>
-      </w:r>
-      <w:r>
-        <w:rPr>
-          <w:lang w:val="en-US"/>
-        </w:rPr>
-        <w:t xml:space="preserve"> </w:t>
+        <w:t xml:space="preserve">() </w:t>
       </w:r>
       <w:r>
         <w:t>в</w:t>
       </w:r>
       <w:r>
-        <w:rPr>
-          <w:lang w:val="en-US"/>
-        </w:rPr>
         <w:t xml:space="preserve"> </w:t>
       </w:r>
       <w:proofErr w:type="spellStart"/>
@@ -5819,129 +5786,120 @@
       </w:r>
       <w:proofErr w:type="spellEnd"/>
       <w:r>
-        <w:rPr>
-          <w:lang w:val="en-US"/>
-        </w:rPr>
-        <w:t xml:space="preserve"> Host</w:t>
-      </w:r>
-      <w:r>
-        <w:rPr>
-          <w:lang w:val="en-US"/>
-        </w:rPr>
+        <w:t xml:space="preserve"> </w:t>
+      </w:r>
+      <w:r>
+        <w:rPr>
+          <w:lang w:val="en-US"/>
+        </w:rPr>
+        <w:t>Host</w:t>
+      </w:r>
+      <w:r>
         <w:t xml:space="preserve"> </w:t>
       </w:r>
       <w:r>
         <w:t>или</w:t>
       </w:r>
       <w:r>
-        <w:rPr>
-          <w:lang w:val="en-US"/>
-        </w:rPr>
-        <w:t xml:space="preserve"> </w:t>
-      </w:r>
-      <w:r>
-        <w:rPr>
-          <w:lang w:val="en-US"/>
-        </w:rPr>
-        <w:t>Smart Battery Charger</w:t>
-      </w:r>
-      <w:r>
-        <w:rPr>
-          <w:lang w:val="en-US"/>
-        </w:rPr>
+        <w:t xml:space="preserve"> </w:t>
+      </w:r>
+      <w:r>
+        <w:rPr>
+          <w:lang w:val="en-US"/>
+        </w:rPr>
+        <w:t>Smart</w:t>
+      </w:r>
+      <w:r>
+        <w:t xml:space="preserve"> </w:t>
+      </w:r>
+      <w:r>
+        <w:rPr>
+          <w:lang w:val="en-US"/>
+        </w:rPr>
+        <w:t>Battery</w:t>
+      </w:r>
+      <w:r>
+        <w:t xml:space="preserve"> </w:t>
+      </w:r>
+      <w:r>
+        <w:rPr>
+          <w:lang w:val="en-US"/>
+        </w:rPr>
+        <w:t>Charger</w:t>
+      </w:r>
+      <w:r>
         <w:t xml:space="preserve"> </w:t>
       </w:r>
       <w:r>
         <w:t>по</w:t>
       </w:r>
       <w:r>
-        <w:rPr>
-          <w:lang w:val="en-US"/>
-        </w:rPr>
         <w:t xml:space="preserve"> </w:t>
       </w:r>
       <w:r>
         <w:t>крайней</w:t>
       </w:r>
       <w:r>
-        <w:rPr>
-          <w:lang w:val="en-US"/>
-        </w:rPr>
         <w:t xml:space="preserve"> </w:t>
       </w:r>
       <w:r>
         <w:t>мере</w:t>
       </w:r>
       <w:r>
-        <w:rPr>
-          <w:lang w:val="en-US"/>
-        </w:rPr>
         <w:t xml:space="preserve"> </w:t>
       </w:r>
       <w:r>
         <w:t>первые</w:t>
       </w:r>
       <w:r>
-        <w:rPr>
-          <w:lang w:val="en-US"/>
-        </w:rPr>
         <w:t xml:space="preserve"> 10 </w:t>
       </w:r>
       <w:r>
         <w:t>секунд</w:t>
       </w:r>
       <w:r>
-        <w:rPr>
-          <w:lang w:val="en-US"/>
-        </w:rPr>
         <w:t xml:space="preserve"> </w:t>
       </w:r>
       <w:r>
         <w:t>после</w:t>
       </w:r>
       <w:r>
-        <w:rPr>
-          <w:lang w:val="en-US"/>
-        </w:rPr>
         <w:t xml:space="preserve"> </w:t>
       </w:r>
       <w:r>
         <w:t>входа</w:t>
       </w:r>
       <w:r>
-        <w:rPr>
-          <w:lang w:val="en-US"/>
-        </w:rPr>
         <w:t xml:space="preserve"> </w:t>
       </w:r>
       <w:r>
         <w:t>в</w:t>
       </w:r>
       <w:r>
-        <w:rPr>
-          <w:lang w:val="en-US"/>
-        </w:rPr>
         <w:t xml:space="preserve"> </w:t>
       </w:r>
       <w:r>
         <w:t>состояние</w:t>
       </w:r>
       <w:r>
-        <w:rPr>
-          <w:lang w:val="en-US"/>
-        </w:rPr>
         <w:t xml:space="preserve"> «</w:t>
       </w:r>
       <w:r>
         <w:rPr>
           <w:lang w:val="en-US"/>
         </w:rPr>
-        <w:t>On State</w:t>
-      </w:r>
-      <w:r>
-        <w:rPr>
-          <w:lang w:val="en-US"/>
-        </w:rPr>
+        <w:t>On</w:t>
+      </w:r>
+      <w:r>
+        <w:t xml:space="preserve"> </w:t>
+      </w:r>
+      <w:r>
+        <w:rPr>
+          <w:lang w:val="en-US"/>
+        </w:rPr>
+        <w:t>State</w:t>
+      </w:r>
+      <w:r>
         <w:t>».</w:t>
       </w:r>
     </w:p>
@@ -5951,9 +5909,6 @@
         <w:jc w:val="both"/>
       </w:pPr>
       <w:r>
-        <w:rPr>
-          <w:lang w:val="en-US"/>
-        </w:rPr>
         <w:tab/>
       </w:r>
       <w:r>
@@ -6292,13 +6247,35 @@
           <w:sz w:val="24"/>
           <w:lang w:val="en-US"/>
         </w:rPr>
-        <w:t xml:space="preserve">Smart Battery </w:t>
+        <w:t>Smart</w:t>
       </w:r>
       <w:r>
         <w:rPr>
           <w:b/>
           <w:sz w:val="24"/>
         </w:rPr>
+        <w:t xml:space="preserve"> </w:t>
+      </w:r>
+      <w:r>
+        <w:rPr>
+          <w:b/>
+          <w:sz w:val="24"/>
+          <w:lang w:val="en-US"/>
+        </w:rPr>
+        <w:t>Battery</w:t>
+      </w:r>
+      <w:r>
+        <w:rPr>
+          <w:b/>
+          <w:sz w:val="24"/>
+        </w:rPr>
+        <w:t xml:space="preserve"> </w:t>
+      </w:r>
+      <w:r>
+        <w:rPr>
+          <w:b/>
+          <w:sz w:val="24"/>
+        </w:rPr>
         <w:t>«</w:t>
       </w:r>
       <w:r>
@@ -6307,7 +6284,22 @@
           <w:sz w:val="24"/>
           <w:lang w:val="en-US"/>
         </w:rPr>
-        <w:t>Off State</w:t>
+        <w:t>Off</w:t>
+      </w:r>
+      <w:r>
+        <w:rPr>
+          <w:b/>
+          <w:sz w:val="24"/>
+        </w:rPr>
+        <w:t xml:space="preserve"> </w:t>
+      </w:r>
+      <w:r>
+        <w:rPr>
+          <w:b/>
+          <w:sz w:val="24"/>
+          <w:lang w:val="en-US"/>
+        </w:rPr>
+        <w:t>State</w:t>
       </w:r>
       <w:r>
         <w:rPr>
@@ -8084,10 +8076,7 @@
           </w:tcPr>
           <w:p>
             <w:r>
-              <w:t xml:space="preserve">может быть использовано для детектирования </w:t>
-            </w:r>
-            <w:r>
-              <w:t>(</w:t>
+              <w:t>может быть использовано для детектирования (</w:t>
             </w:r>
             <w:r>
               <w:rPr>
@@ -8103,10 +8092,7 @@
               <w:t>: съема</w:t>
             </w:r>
             <w:r>
-              <w:t>)</w:t>
-            </w:r>
-            <w:r>
-              <w:t xml:space="preserve"> батареи. Зарядник не должен выдавать ток. </w:t>
+              <w:t xml:space="preserve">) батареи. Зарядник не должен выдавать ток. </w:t>
             </w:r>
           </w:p>
         </w:tc>
@@ -8676,6 +8662,18 @@
       <w:pPr>
         <w:spacing w:after="0" w:line="240" w:lineRule="auto"/>
         <w:jc w:val="both"/>
+      </w:pPr>
+    </w:p>
+    <w:p>
+      <w:pPr>
+        <w:spacing w:after="0" w:line="240" w:lineRule="auto"/>
+        <w:jc w:val="both"/>
+      </w:pPr>
+    </w:p>
+    <w:p>
+      <w:pPr>
+        <w:spacing w:after="0" w:line="240" w:lineRule="auto"/>
+        <w:jc w:val="both"/>
         <w:rPr>
           <w:b/>
         </w:rPr>
@@ -8685,6 +8683,7 @@
           <w:b/>
           <w:sz w:val="24"/>
         </w:rPr>
+        <w:lastRenderedPageBreak/>
         <w:t xml:space="preserve">5. Интерфейс </w:t>
       </w:r>
       <w:r>
@@ -8693,13 +8692,28 @@
           <w:sz w:val="24"/>
           <w:lang w:val="en-US"/>
         </w:rPr>
-        <w:t>Smart Battery</w:t>
+        <w:t>Smart</w:t>
       </w:r>
       <w:r>
         <w:rPr>
           <w:b/>
           <w:sz w:val="24"/>
         </w:rPr>
+        <w:t xml:space="preserve"> </w:t>
+      </w:r>
+      <w:r>
+        <w:rPr>
+          <w:b/>
+          <w:sz w:val="24"/>
+          <w:lang w:val="en-US"/>
+        </w:rPr>
+        <w:t>Battery</w:t>
+      </w:r>
+      <w:r>
+        <w:rPr>
+          <w:b/>
+          <w:sz w:val="24"/>
+        </w:rPr>
         <w:t>.</w:t>
       </w:r>
     </w:p>
@@ -8708,8 +8722,1485 @@
         <w:spacing w:after="0" w:line="240" w:lineRule="auto"/>
         <w:jc w:val="both"/>
       </w:pPr>
+      <w:r>
+        <w:tab/>
+        <w:t xml:space="preserve">Следующие функции </w:t>
+      </w:r>
+      <w:r>
+        <w:rPr>
+          <w:lang w:val="en-US"/>
+        </w:rPr>
+        <w:t>Smart</w:t>
+      </w:r>
+      <w:r>
+        <w:t xml:space="preserve"> </w:t>
+      </w:r>
+      <w:r>
+        <w:rPr>
+          <w:lang w:val="en-US"/>
+        </w:rPr>
+        <w:t>Battery</w:t>
+      </w:r>
+      <w:r>
+        <w:t xml:space="preserve"> использует для </w:t>
+      </w:r>
+      <w:proofErr w:type="spellStart"/>
+      <w:r>
+        <w:t>взаимодейтсивя</w:t>
+      </w:r>
+      <w:proofErr w:type="spellEnd"/>
+      <w:r>
+        <w:t xml:space="preserve"> с </w:t>
+      </w:r>
+      <w:proofErr w:type="spellStart"/>
+      <w:r>
+        <w:rPr>
+          <w:lang w:val="en-US"/>
+        </w:rPr>
+        <w:t>SMBus</w:t>
+      </w:r>
+      <w:proofErr w:type="spellEnd"/>
+      <w:r>
+        <w:t xml:space="preserve"> </w:t>
+      </w:r>
+      <w:r>
+        <w:t xml:space="preserve">хостом, </w:t>
+      </w:r>
+      <w:r>
+        <w:rPr>
+          <w:lang w:val="en-US"/>
+        </w:rPr>
+        <w:t>Smart</w:t>
+      </w:r>
+      <w:r>
+        <w:t xml:space="preserve"> </w:t>
+      </w:r>
+      <w:r>
+        <w:rPr>
+          <w:lang w:val="en-US"/>
+        </w:rPr>
+        <w:t>Battery</w:t>
+      </w:r>
+      <w:r>
+        <w:t xml:space="preserve"> </w:t>
+      </w:r>
+      <w:r>
+        <w:rPr>
+          <w:lang w:val="en-US"/>
+        </w:rPr>
+        <w:t>Charger</w:t>
+      </w:r>
+      <w:r>
+        <w:t>’</w:t>
+      </w:r>
+      <w:r>
+        <w:t xml:space="preserve">ом и другими устройствами, подключенными к </w:t>
+      </w:r>
+      <w:proofErr w:type="spellStart"/>
+      <w:r>
+        <w:rPr>
+          <w:lang w:val="en-US"/>
+        </w:rPr>
+        <w:t>SMBus</w:t>
+      </w:r>
+      <w:proofErr w:type="spellEnd"/>
+      <w:r>
+        <w:t>.</w:t>
+      </w:r>
+    </w:p>
+    <w:p>
+      <w:pPr>
+        <w:spacing w:after="0" w:line="240" w:lineRule="auto"/>
+        <w:jc w:val="both"/>
+      </w:pPr>
+    </w:p>
+    <w:p>
+      <w:pPr>
+        <w:spacing w:after="0" w:line="240" w:lineRule="auto"/>
+        <w:jc w:val="both"/>
+      </w:pPr>
+      <w:r>
+        <w:t>Функции описаны следующим образом:</w:t>
+      </w:r>
+    </w:p>
+    <w:p>
+      <w:pPr>
+        <w:spacing w:after="0" w:line="240" w:lineRule="auto"/>
+        <w:jc w:val="both"/>
+      </w:pPr>
+      <w:proofErr w:type="spellStart"/>
+      <w:proofErr w:type="gramStart"/>
+      <w:r>
+        <w:rPr>
+          <w:rFonts w:ascii="Courier New" w:hAnsi="Courier New" w:cs="Courier New"/>
+          <w:lang w:val="en-US"/>
+        </w:rPr>
+        <w:t>FunctionName</w:t>
+      </w:r>
+      <w:proofErr w:type="spellEnd"/>
+      <w:r>
+        <w:rPr>
+          <w:rFonts w:ascii="Courier New" w:hAnsi="Courier New" w:cs="Courier New"/>
+          <w:lang w:val="en-US"/>
+        </w:rPr>
+        <w:t>(</w:t>
+      </w:r>
+      <w:proofErr w:type="gramEnd"/>
+      <w:r>
+        <w:rPr>
+          <w:rFonts w:ascii="Courier New" w:hAnsi="Courier New" w:cs="Courier New"/>
+          <w:lang w:val="en-US"/>
+        </w:rPr>
+        <w:t>)</w:t>
+      </w:r>
+      <w:r>
+        <w:rPr>
+          <w:lang w:val="en-US"/>
+        </w:rPr>
+        <w:tab/>
+      </w:r>
+      <w:r>
+        <w:rPr>
+          <w:b/>
+          <w:lang w:val="en-US"/>
+        </w:rPr>
+        <w:t>0xnn</w:t>
+      </w:r>
+      <w:r>
+        <w:rPr>
+          <w:lang w:val="en-US"/>
+        </w:rPr>
+        <w:t xml:space="preserve"> </w:t>
+      </w:r>
+      <w:r>
+        <w:rPr>
+          <w:lang w:val="en-US"/>
+        </w:rPr>
+        <w:t>(</w:t>
+      </w:r>
+      <w:r>
+        <w:t>код команды)</w:t>
+      </w:r>
+    </w:p>
+    <w:p>
+      <w:pPr>
+        <w:spacing w:after="0" w:line="240" w:lineRule="auto"/>
+        <w:jc w:val="both"/>
+      </w:pPr>
+      <w:r>
+        <w:rPr>
+          <w:b/>
+        </w:rPr>
+        <w:t>Описание</w:t>
+      </w:r>
+      <w:r>
+        <w:t>:</w:t>
+      </w:r>
+    </w:p>
+    <w:p>
+      <w:pPr>
+        <w:spacing w:after="0" w:line="240" w:lineRule="auto"/>
+        <w:jc w:val="both"/>
+      </w:pPr>
+      <w:r>
+        <w:t>Короткое описание функции.</w:t>
+      </w:r>
+    </w:p>
+    <w:p>
+      <w:pPr>
+        <w:spacing w:after="0" w:line="240" w:lineRule="auto"/>
+        <w:jc w:val="both"/>
+      </w:pPr>
+      <w:r>
+        <w:rPr>
+          <w:b/>
+        </w:rPr>
+        <w:t>Цель</w:t>
+      </w:r>
+      <w:r>
+        <w:t>:</w:t>
+      </w:r>
+    </w:p>
+    <w:p>
+      <w:pPr>
+        <w:spacing w:after="0" w:line="240" w:lineRule="auto"/>
+        <w:jc w:val="both"/>
+      </w:pPr>
+      <w:r>
+        <w:t>Назначение</w:t>
+      </w:r>
       <w:bookmarkStart w:id="0" w:name="_GoBack"/>
       <w:bookmarkEnd w:id="0"/>
+      <w:r>
+        <w:t xml:space="preserve"> функции и </w:t>
+      </w:r>
+      <w:proofErr w:type="gramStart"/>
+      <w:r>
+        <w:t>пример</w:t>
+      </w:r>
+      <w:proofErr w:type="gramEnd"/>
+      <w:r>
+        <w:t xml:space="preserve"> где она может быть применена.</w:t>
+      </w:r>
+    </w:p>
+    <w:p>
+      <w:pPr>
+        <w:spacing w:after="0" w:line="240" w:lineRule="auto"/>
+        <w:jc w:val="both"/>
+      </w:pPr>
+      <w:proofErr w:type="spellStart"/>
+      <w:r>
+        <w:rPr>
+          <w:b/>
+          <w:lang w:val="en-US"/>
+        </w:rPr>
+        <w:t>SMBus</w:t>
+      </w:r>
+      <w:proofErr w:type="spellEnd"/>
+      <w:r>
+        <w:rPr>
+          <w:b/>
+        </w:rPr>
+        <w:t xml:space="preserve"> </w:t>
+      </w:r>
+      <w:r>
+        <w:rPr>
+          <w:b/>
+          <w:lang w:val="en-US"/>
+        </w:rPr>
+        <w:t>Protocol</w:t>
+      </w:r>
+      <w:r>
+        <w:t xml:space="preserve">: </w:t>
+      </w:r>
+      <w:r>
+        <w:t>обратитесь к разделу 6 за деталями.</w:t>
+      </w:r>
+    </w:p>
+    <w:p>
+      <w:pPr>
+        <w:spacing w:after="0" w:line="240" w:lineRule="auto"/>
+        <w:jc w:val="both"/>
+      </w:pPr>
+      <w:r>
+        <w:rPr>
+          <w:b/>
+          <w:lang w:val="en-US"/>
+        </w:rPr>
+        <w:t>Input</w:t>
+      </w:r>
+      <w:r>
+        <w:t xml:space="preserve">, </w:t>
+      </w:r>
+      <w:r>
+        <w:rPr>
+          <w:b/>
+          <w:lang w:val="en-US"/>
+        </w:rPr>
+        <w:t>Output</w:t>
+      </w:r>
+      <w:r>
+        <w:t xml:space="preserve"> </w:t>
+      </w:r>
+      <w:r>
+        <w:t>или</w:t>
+      </w:r>
+      <w:r>
+        <w:t xml:space="preserve"> </w:t>
+      </w:r>
+      <w:r>
+        <w:rPr>
+          <w:b/>
+          <w:lang w:val="en-US"/>
+        </w:rPr>
+        <w:t>Input</w:t>
+      </w:r>
+      <w:r>
+        <w:t>/</w:t>
+      </w:r>
+      <w:r>
+        <w:rPr>
+          <w:b/>
+          <w:lang w:val="en-US"/>
+        </w:rPr>
+        <w:t>Output</w:t>
+      </w:r>
+      <w:r>
+        <w:t xml:space="preserve">: </w:t>
+      </w:r>
+      <w:r>
+        <w:t>описание</w:t>
+      </w:r>
+      <w:r>
+        <w:t xml:space="preserve"> </w:t>
+      </w:r>
+      <w:r>
+        <w:t xml:space="preserve">данных, поставляемых или возвращаемых функцией. </w:t>
+      </w:r>
+    </w:p>
+    <w:p>
+      <w:pPr>
+        <w:spacing w:after="0" w:line="240" w:lineRule="auto"/>
+        <w:jc w:val="both"/>
+      </w:pPr>
+    </w:p>
+    <w:p>
+      <w:pPr>
+        <w:spacing w:after="0" w:line="240" w:lineRule="auto"/>
+        <w:jc w:val="both"/>
+      </w:pPr>
+      <w:r>
+        <w:t>Данные описываются следующим образом:</w:t>
+      </w:r>
+    </w:p>
+    <w:p>
+      <w:pPr>
+        <w:spacing w:after="0" w:line="240" w:lineRule="auto"/>
+        <w:jc w:val="both"/>
+      </w:pPr>
+      <w:r>
+        <w:tab/>
+        <w:t xml:space="preserve">Тип данных: тип данных, передаваемых функцией (см. </w:t>
+      </w:r>
+      <w:r>
+        <w:rPr>
+          <w:lang w:val="en-US"/>
+        </w:rPr>
+        <w:t>Appendix B)</w:t>
+      </w:r>
+    </w:p>
+    <w:p>
+      <w:pPr>
+        <w:spacing w:after="0" w:line="240" w:lineRule="auto"/>
+        <w:jc w:val="both"/>
+      </w:pPr>
+      <w:r>
+        <w:tab/>
+        <w:t>Единицы: единицы измерения, которыми представлены данные</w:t>
+      </w:r>
+    </w:p>
+    <w:p>
+      <w:pPr>
+        <w:spacing w:after="0" w:line="240" w:lineRule="auto"/>
+        <w:jc w:val="both"/>
+      </w:pPr>
+      <w:r>
+        <w:tab/>
+        <w:t>Диапазон: диапазон допустимых значений.</w:t>
+      </w:r>
+    </w:p>
+    <w:p>
+      <w:pPr>
+        <w:spacing w:after="0" w:line="240" w:lineRule="auto"/>
+        <w:jc w:val="both"/>
+      </w:pPr>
+      <w:r>
+        <w:tab/>
+        <w:t xml:space="preserve">Гранулярность: см. параграф ниже. </w:t>
+      </w:r>
+    </w:p>
+    <w:p>
+      <w:pPr>
+        <w:spacing w:after="0" w:line="240" w:lineRule="auto"/>
+        <w:jc w:val="both"/>
+      </w:pPr>
+      <w:r>
+        <w:tab/>
+        <w:t>Точность: насколько «достоверные» данные.</w:t>
+      </w:r>
+    </w:p>
+    <w:p>
+      <w:pPr>
+        <w:spacing w:after="0" w:line="240" w:lineRule="auto"/>
+        <w:jc w:val="both"/>
+      </w:pPr>
+    </w:p>
+    <w:p>
+      <w:pPr>
+        <w:spacing w:after="0" w:line="240" w:lineRule="auto"/>
+        <w:ind w:firstLine="708"/>
+        <w:jc w:val="both"/>
+      </w:pPr>
+      <w:r>
+        <w:t xml:space="preserve">Гранулярность </w:t>
+      </w:r>
+      <w:r>
+        <w:t>понимается</w:t>
+      </w:r>
+      <w:r>
+        <w:t xml:space="preserve"> в данной спецификации как процент от соответствующего максимального значения.</w:t>
+      </w:r>
+      <w:r>
+        <w:t xml:space="preserve"> Гранулярность данных определяется несколькими факторами. Для измеренных данных количество бит, выдаваемых аналогово-цифровым преобразователем, используемым в </w:t>
+      </w:r>
+      <w:proofErr w:type="gramStart"/>
+      <w:r>
+        <w:rPr>
+          <w:lang w:val="en-US"/>
+        </w:rPr>
+        <w:t>Smart</w:t>
+      </w:r>
+      <w:r>
+        <w:t xml:space="preserve"> </w:t>
+      </w:r>
+      <w:r>
+        <w:rPr>
+          <w:lang w:val="en-US"/>
+        </w:rPr>
+        <w:t>Battery</w:t>
+      </w:r>
+      <w:r>
+        <w:t xml:space="preserve"> </w:t>
+      </w:r>
+      <w:proofErr w:type="gramEnd"/>
+      <w:r>
+        <w:t>обычно определяет гранулярность.</w:t>
+      </w:r>
+      <w:r>
+        <w:t xml:space="preserve"> В случае вычисляемых значений гранулярность обычно определяется гранулярностью наименее точных данных. </w:t>
+      </w:r>
+    </w:p>
+    <w:p>
+      <w:pPr>
+        <w:spacing w:after="0" w:line="240" w:lineRule="auto"/>
+        <w:ind w:firstLine="708"/>
+        <w:jc w:val="both"/>
+      </w:pPr>
+      <w:r>
+        <w:t>Например, для батареи с номинальным напряжением 4.8В значения гранулярности составят:</w:t>
+      </w:r>
+    </w:p>
+    <w:tbl>
+      <w:tblPr>
+        <w:tblStyle w:val="a4"/>
+        <w:tblW w:w="0" w:type="auto"/>
+        <w:tblLook w:val="04A0" w:firstRow="1" w:lastRow="0" w:firstColumn="1" w:lastColumn="0" w:noHBand="0" w:noVBand="1"/>
+      </w:tblPr>
+      <w:tblGrid>
+        <w:gridCol w:w="2095"/>
+        <w:gridCol w:w="2096"/>
+        <w:gridCol w:w="2096"/>
+        <w:gridCol w:w="2096"/>
+        <w:gridCol w:w="2096"/>
+      </w:tblGrid>
+      <w:tr>
+        <w:tc>
+          <w:tcPr>
+            <w:tcW w:w="2095" w:type="dxa"/>
+          </w:tcPr>
+          <w:p>
+            <w:pPr>
+              <w:jc w:val="both"/>
+            </w:pPr>
+          </w:p>
+        </w:tc>
+        <w:tc>
+          <w:tcPr>
+            <w:tcW w:w="2096" w:type="dxa"/>
+          </w:tcPr>
+          <w:p>
+            <w:pPr>
+              <w:jc w:val="both"/>
+            </w:pPr>
+            <w:r>
+              <w:t>8-bit A/D</w:t>
+            </w:r>
+          </w:p>
+        </w:tc>
+        <w:tc>
+          <w:tcPr>
+            <w:tcW w:w="2096" w:type="dxa"/>
+          </w:tcPr>
+          <w:p>
+            <w:pPr>
+              <w:jc w:val="both"/>
+            </w:pPr>
+            <w:r>
+              <w:t>9-bit A/D</w:t>
+            </w:r>
+          </w:p>
+        </w:tc>
+        <w:tc>
+          <w:tcPr>
+            <w:tcW w:w="2096" w:type="dxa"/>
+          </w:tcPr>
+          <w:p>
+            <w:pPr>
+              <w:jc w:val="both"/>
+            </w:pPr>
+            <w:r>
+              <w:t>10-bit A/D</w:t>
+            </w:r>
+          </w:p>
+        </w:tc>
+        <w:tc>
+          <w:tcPr>
+            <w:tcW w:w="2096" w:type="dxa"/>
+          </w:tcPr>
+          <w:p>
+            <w:pPr>
+              <w:jc w:val="both"/>
+            </w:pPr>
+            <w:r>
+              <w:t>11-bit A/D</w:t>
+            </w:r>
+          </w:p>
+        </w:tc>
+      </w:tr>
+      <w:tr>
+        <w:tc>
+          <w:tcPr>
+            <w:tcW w:w="2095" w:type="dxa"/>
+          </w:tcPr>
+          <w:p>
+            <w:pPr>
+              <w:jc w:val="both"/>
+              <w:rPr>
+                <w:lang w:val="en-US"/>
+              </w:rPr>
+            </w:pPr>
+            <w:r>
+              <w:rPr>
+                <w:lang w:val="en-US"/>
+              </w:rPr>
+              <w:t>Granularity (%)</w:t>
+            </w:r>
+          </w:p>
+        </w:tc>
+        <w:tc>
+          <w:tcPr>
+            <w:tcW w:w="2096" w:type="dxa"/>
+          </w:tcPr>
+          <w:p>
+            <w:pPr>
+              <w:jc w:val="both"/>
+              <w:rPr>
+                <w:lang w:val="en-US"/>
+              </w:rPr>
+            </w:pPr>
+            <w:r>
+              <w:rPr>
+                <w:lang w:val="en-US"/>
+              </w:rPr>
+              <w:t>0.40</w:t>
+            </w:r>
+          </w:p>
+        </w:tc>
+        <w:tc>
+          <w:tcPr>
+            <w:tcW w:w="2096" w:type="dxa"/>
+          </w:tcPr>
+          <w:p>
+            <w:pPr>
+              <w:jc w:val="both"/>
+              <w:rPr>
+                <w:lang w:val="en-US"/>
+              </w:rPr>
+            </w:pPr>
+            <w:r>
+              <w:rPr>
+                <w:lang w:val="en-US"/>
+              </w:rPr>
+              <w:t>0.20</w:t>
+            </w:r>
+          </w:p>
+        </w:tc>
+        <w:tc>
+          <w:tcPr>
+            <w:tcW w:w="2096" w:type="dxa"/>
+          </w:tcPr>
+          <w:p>
+            <w:pPr>
+              <w:jc w:val="both"/>
+              <w:rPr>
+                <w:lang w:val="en-US"/>
+              </w:rPr>
+            </w:pPr>
+            <w:r>
+              <w:rPr>
+                <w:lang w:val="en-US"/>
+              </w:rPr>
+              <w:t>0.10</w:t>
+            </w:r>
+          </w:p>
+        </w:tc>
+        <w:tc>
+          <w:tcPr>
+            <w:tcW w:w="2096" w:type="dxa"/>
+          </w:tcPr>
+          <w:p>
+            <w:pPr>
+              <w:jc w:val="both"/>
+              <w:rPr>
+                <w:lang w:val="en-US"/>
+              </w:rPr>
+            </w:pPr>
+            <w:r>
+              <w:rPr>
+                <w:lang w:val="en-US"/>
+              </w:rPr>
+              <w:t>0.05</w:t>
+            </w:r>
+          </w:p>
+        </w:tc>
+      </w:tr>
+      <w:tr>
+        <w:tc>
+          <w:tcPr>
+            <w:tcW w:w="2095" w:type="dxa"/>
+          </w:tcPr>
+          <w:p>
+            <w:pPr>
+              <w:jc w:val="both"/>
+              <w:rPr>
+                <w:lang w:val="en-US"/>
+              </w:rPr>
+            </w:pPr>
+            <w:r>
+              <w:rPr>
+                <w:lang w:val="en-US"/>
+              </w:rPr>
+              <w:t>Actual value (</w:t>
+            </w:r>
+            <w:r>
+              <w:rPr>
+                <w:color w:val="FF0000"/>
+                <w:lang w:val="en-US"/>
+              </w:rPr>
+              <w:t>mV</w:t>
+            </w:r>
+            <w:r>
+              <w:rPr>
+                <w:lang w:val="en-US"/>
+              </w:rPr>
+              <w:t>)</w:t>
+            </w:r>
+          </w:p>
+        </w:tc>
+        <w:tc>
+          <w:tcPr>
+            <w:tcW w:w="2096" w:type="dxa"/>
+          </w:tcPr>
+          <w:p>
+            <w:pPr>
+              <w:jc w:val="both"/>
+              <w:rPr>
+                <w:lang w:val="en-US"/>
+              </w:rPr>
+            </w:pPr>
+            <w:r>
+              <w:rPr>
+                <w:lang w:val="en-US"/>
+              </w:rPr>
+              <w:t>19.2</w:t>
+            </w:r>
+          </w:p>
+        </w:tc>
+        <w:tc>
+          <w:tcPr>
+            <w:tcW w:w="2096" w:type="dxa"/>
+          </w:tcPr>
+          <w:p>
+            <w:pPr>
+              <w:jc w:val="both"/>
+              <w:rPr>
+                <w:lang w:val="en-US"/>
+              </w:rPr>
+            </w:pPr>
+            <w:r>
+              <w:rPr>
+                <w:lang w:val="en-US"/>
+              </w:rPr>
+              <w:t>9.6</w:t>
+            </w:r>
+          </w:p>
+        </w:tc>
+        <w:tc>
+          <w:tcPr>
+            <w:tcW w:w="2096" w:type="dxa"/>
+          </w:tcPr>
+          <w:p>
+            <w:pPr>
+              <w:jc w:val="both"/>
+              <w:rPr>
+                <w:lang w:val="en-US"/>
+              </w:rPr>
+            </w:pPr>
+            <w:r>
+              <w:rPr>
+                <w:lang w:val="en-US"/>
+              </w:rPr>
+              <w:t>4.8</w:t>
+            </w:r>
+          </w:p>
+        </w:tc>
+        <w:tc>
+          <w:tcPr>
+            <w:tcW w:w="2096" w:type="dxa"/>
+          </w:tcPr>
+          <w:p>
+            <w:pPr>
+              <w:jc w:val="both"/>
+              <w:rPr>
+                <w:lang w:val="en-US"/>
+              </w:rPr>
+            </w:pPr>
+            <w:r>
+              <w:rPr>
+                <w:lang w:val="en-US"/>
+              </w:rPr>
+              <w:t>2.4</w:t>
+            </w:r>
+          </w:p>
+        </w:tc>
+      </w:tr>
+    </w:tbl>
+    <w:p>
+      <w:pPr>
+        <w:spacing w:after="0" w:line="240" w:lineRule="auto"/>
+        <w:jc w:val="both"/>
+        <w:rPr>
+          <w:lang w:val="en-US"/>
+        </w:rPr>
+      </w:pPr>
+    </w:p>
+    <w:p>
+      <w:pPr>
+        <w:spacing w:after="0" w:line="240" w:lineRule="auto"/>
+        <w:jc w:val="both"/>
+      </w:pPr>
+      <w:r>
+        <w:rPr>
+          <w:lang w:val="en-US"/>
+        </w:rPr>
+        <w:tab/>
+      </w:r>
+      <w:r>
+        <w:t>Однако, для 12В батареи значения составят:</w:t>
+      </w:r>
+    </w:p>
+    <w:tbl>
+      <w:tblPr>
+        <w:tblStyle w:val="a4"/>
+        <w:tblW w:w="0" w:type="auto"/>
+        <w:tblLook w:val="04A0" w:firstRow="1" w:lastRow="0" w:firstColumn="1" w:lastColumn="0" w:noHBand="0" w:noVBand="1"/>
+      </w:tblPr>
+      <w:tblGrid>
+        <w:gridCol w:w="2095"/>
+        <w:gridCol w:w="2096"/>
+        <w:gridCol w:w="2096"/>
+        <w:gridCol w:w="2096"/>
+        <w:gridCol w:w="2096"/>
+      </w:tblGrid>
+      <w:tr>
+        <w:tc>
+          <w:tcPr>
+            <w:tcW w:w="2095" w:type="dxa"/>
+          </w:tcPr>
+          <w:p>
+            <w:pPr>
+              <w:jc w:val="both"/>
+            </w:pPr>
+          </w:p>
+        </w:tc>
+        <w:tc>
+          <w:tcPr>
+            <w:tcW w:w="2096" w:type="dxa"/>
+          </w:tcPr>
+          <w:p>
+            <w:pPr>
+              <w:jc w:val="both"/>
+            </w:pPr>
+            <w:r>
+              <w:t>8-bit A/D</w:t>
+            </w:r>
+          </w:p>
+        </w:tc>
+        <w:tc>
+          <w:tcPr>
+            <w:tcW w:w="2096" w:type="dxa"/>
+          </w:tcPr>
+          <w:p>
+            <w:pPr>
+              <w:jc w:val="both"/>
+            </w:pPr>
+            <w:r>
+              <w:t>9-bit A/D</w:t>
+            </w:r>
+          </w:p>
+        </w:tc>
+        <w:tc>
+          <w:tcPr>
+            <w:tcW w:w="2096" w:type="dxa"/>
+          </w:tcPr>
+          <w:p>
+            <w:pPr>
+              <w:jc w:val="both"/>
+            </w:pPr>
+            <w:r>
+              <w:t>10-bit A/D</w:t>
+            </w:r>
+          </w:p>
+        </w:tc>
+        <w:tc>
+          <w:tcPr>
+            <w:tcW w:w="2096" w:type="dxa"/>
+          </w:tcPr>
+          <w:p>
+            <w:pPr>
+              <w:jc w:val="both"/>
+            </w:pPr>
+            <w:r>
+              <w:t>11-bit A/D</w:t>
+            </w:r>
+          </w:p>
+        </w:tc>
+      </w:tr>
+      <w:tr>
+        <w:tc>
+          <w:tcPr>
+            <w:tcW w:w="2095" w:type="dxa"/>
+          </w:tcPr>
+          <w:p>
+            <w:pPr>
+              <w:jc w:val="both"/>
+              <w:rPr>
+                <w:lang w:val="en-US"/>
+              </w:rPr>
+            </w:pPr>
+            <w:r>
+              <w:rPr>
+                <w:lang w:val="en-US"/>
+              </w:rPr>
+              <w:t>Granularity (%)</w:t>
+            </w:r>
+          </w:p>
+        </w:tc>
+        <w:tc>
+          <w:tcPr>
+            <w:tcW w:w="2096" w:type="dxa"/>
+          </w:tcPr>
+          <w:p>
+            <w:pPr>
+              <w:jc w:val="both"/>
+              <w:rPr>
+                <w:lang w:val="en-US"/>
+              </w:rPr>
+            </w:pPr>
+            <w:r>
+              <w:rPr>
+                <w:lang w:val="en-US"/>
+              </w:rPr>
+              <w:t>0.40</w:t>
+            </w:r>
+          </w:p>
+        </w:tc>
+        <w:tc>
+          <w:tcPr>
+            <w:tcW w:w="2096" w:type="dxa"/>
+          </w:tcPr>
+          <w:p>
+            <w:pPr>
+              <w:jc w:val="both"/>
+              <w:rPr>
+                <w:lang w:val="en-US"/>
+              </w:rPr>
+            </w:pPr>
+            <w:r>
+              <w:rPr>
+                <w:lang w:val="en-US"/>
+              </w:rPr>
+              <w:t>0.20</w:t>
+            </w:r>
+          </w:p>
+        </w:tc>
+        <w:tc>
+          <w:tcPr>
+            <w:tcW w:w="2096" w:type="dxa"/>
+          </w:tcPr>
+          <w:p>
+            <w:pPr>
+              <w:jc w:val="both"/>
+              <w:rPr>
+                <w:lang w:val="en-US"/>
+              </w:rPr>
+            </w:pPr>
+            <w:r>
+              <w:rPr>
+                <w:lang w:val="en-US"/>
+              </w:rPr>
+              <w:t>0.10</w:t>
+            </w:r>
+          </w:p>
+        </w:tc>
+        <w:tc>
+          <w:tcPr>
+            <w:tcW w:w="2096" w:type="dxa"/>
+          </w:tcPr>
+          <w:p>
+            <w:pPr>
+              <w:jc w:val="both"/>
+              <w:rPr>
+                <w:lang w:val="en-US"/>
+              </w:rPr>
+            </w:pPr>
+            <w:r>
+              <w:rPr>
+                <w:lang w:val="en-US"/>
+              </w:rPr>
+              <w:t>0.05</w:t>
+            </w:r>
+          </w:p>
+        </w:tc>
+      </w:tr>
+      <w:tr>
+        <w:tc>
+          <w:tcPr>
+            <w:tcW w:w="2095" w:type="dxa"/>
+          </w:tcPr>
+          <w:p>
+            <w:pPr>
+              <w:jc w:val="both"/>
+              <w:rPr>
+                <w:lang w:val="en-US"/>
+              </w:rPr>
+            </w:pPr>
+            <w:r>
+              <w:rPr>
+                <w:lang w:val="en-US"/>
+              </w:rPr>
+              <w:t>Actual value (</w:t>
+            </w:r>
+            <w:r>
+              <w:rPr>
+                <w:color w:val="FF0000"/>
+                <w:lang w:val="en-US"/>
+              </w:rPr>
+              <w:t>mV</w:t>
+            </w:r>
+            <w:r>
+              <w:rPr>
+                <w:lang w:val="en-US"/>
+              </w:rPr>
+              <w:t>)</w:t>
+            </w:r>
+          </w:p>
+        </w:tc>
+        <w:tc>
+          <w:tcPr>
+            <w:tcW w:w="2096" w:type="dxa"/>
+          </w:tcPr>
+          <w:p>
+            <w:pPr>
+              <w:jc w:val="both"/>
+            </w:pPr>
+            <w:r>
+              <w:t>48.0</w:t>
+            </w:r>
+          </w:p>
+        </w:tc>
+        <w:tc>
+          <w:tcPr>
+            <w:tcW w:w="2096" w:type="dxa"/>
+          </w:tcPr>
+          <w:p>
+            <w:pPr>
+              <w:jc w:val="both"/>
+            </w:pPr>
+            <w:r>
+              <w:t>24.0</w:t>
+            </w:r>
+          </w:p>
+        </w:tc>
+        <w:tc>
+          <w:tcPr>
+            <w:tcW w:w="2096" w:type="dxa"/>
+          </w:tcPr>
+          <w:p>
+            <w:pPr>
+              <w:jc w:val="both"/>
+            </w:pPr>
+            <w:r>
+              <w:t>12.0</w:t>
+            </w:r>
+          </w:p>
+        </w:tc>
+        <w:tc>
+          <w:tcPr>
+            <w:tcW w:w="2096" w:type="dxa"/>
+          </w:tcPr>
+          <w:p>
+            <w:pPr>
+              <w:jc w:val="both"/>
+            </w:pPr>
+            <w:r>
+              <w:t>6</w:t>
+            </w:r>
+          </w:p>
+        </w:tc>
+      </w:tr>
+    </w:tbl>
+    <w:p>
+      <w:pPr>
+        <w:spacing w:after="0" w:line="240" w:lineRule="auto"/>
+        <w:jc w:val="both"/>
+      </w:pPr>
+      <w:r>
+        <w:tab/>
+      </w:r>
+    </w:p>
+    <w:p>
+      <w:pPr>
+        <w:spacing w:after="0" w:line="240" w:lineRule="auto"/>
+        <w:jc w:val="both"/>
+      </w:pPr>
+      <w:r>
+        <w:tab/>
+        <w:t xml:space="preserve">Дробные значения гранулярности всегда будут округлены до следующего целого числа. </w:t>
+      </w:r>
+      <w:r>
+        <w:t xml:space="preserve">Указав </w:t>
+      </w:r>
+      <w:proofErr w:type="gramStart"/>
+      <w:r>
+        <w:rPr>
+          <w:rFonts w:ascii="Courier New" w:hAnsi="Courier New" w:cs="Courier New"/>
+          <w:lang w:val="en-US"/>
+        </w:rPr>
+        <w:t>Voltage</w:t>
+      </w:r>
+      <w:r>
+        <w:rPr>
+          <w:rFonts w:ascii="Courier New" w:hAnsi="Courier New" w:cs="Courier New"/>
+        </w:rPr>
+        <w:t>(</w:t>
+      </w:r>
+      <w:proofErr w:type="gramEnd"/>
+      <w:r>
+        <w:rPr>
+          <w:rFonts w:ascii="Courier New" w:hAnsi="Courier New" w:cs="Courier New"/>
+        </w:rPr>
+        <w:t>)</w:t>
+      </w:r>
+      <w:r>
+        <w:t xml:space="preserve"> в терминах </w:t>
+      </w:r>
+      <w:proofErr w:type="spellStart"/>
+      <w:r>
+        <w:rPr>
+          <w:rFonts w:ascii="Courier New" w:hAnsi="Courier New" w:cs="Courier New"/>
+          <w:lang w:val="en-US"/>
+        </w:rPr>
+        <w:t>DesignVoltage</w:t>
+      </w:r>
+      <w:proofErr w:type="spellEnd"/>
+      <w:r>
+        <w:rPr>
+          <w:rFonts w:ascii="Courier New" w:hAnsi="Courier New" w:cs="Courier New"/>
+        </w:rPr>
+        <w:t>()</w:t>
+      </w:r>
+      <w:r>
+        <w:t>, а не как абсолютное числовое значение</w:t>
+      </w:r>
+      <w:r>
+        <w:t xml:space="preserve"> (</w:t>
+      </w:r>
+      <w:r>
+        <w:rPr>
+          <w:color w:val="00B050"/>
+          <w:lang w:val="en-US"/>
+        </w:rPr>
+        <w:t>NB</w:t>
+      </w:r>
+      <w:r>
+        <w:rPr>
+          <w:color w:val="00B050"/>
+        </w:rPr>
+        <w:t xml:space="preserve">: то есть </w:t>
+      </w:r>
+      <w:r>
+        <w:rPr>
+          <w:color w:val="00B050"/>
+          <w:lang w:val="en-US"/>
+        </w:rPr>
+        <w:t>Voltage</w:t>
+      </w:r>
+      <w:r>
+        <w:rPr>
+          <w:color w:val="00B050"/>
+        </w:rPr>
+        <w:t>() фактически передает долю в % от максимума</w:t>
+      </w:r>
+      <w:r>
+        <w:t>)</w:t>
+      </w:r>
+      <w:r>
+        <w:t xml:space="preserve">, </w:t>
+      </w:r>
+      <w:r>
+        <w:rPr>
+          <w:lang w:val="en-US"/>
+        </w:rPr>
+        <w:t>Smart</w:t>
+      </w:r>
+      <w:r>
+        <w:t xml:space="preserve"> </w:t>
+      </w:r>
+      <w:r>
+        <w:rPr>
+          <w:lang w:val="en-US"/>
+        </w:rPr>
+        <w:t>Battery</w:t>
+      </w:r>
+      <w:r>
+        <w:t xml:space="preserve"> </w:t>
+      </w:r>
+      <w:r>
+        <w:t xml:space="preserve">может выдать полезные значения данных, сохраняя при этом достаточный динамический диапазон. </w:t>
+      </w:r>
+      <w:r>
+        <w:t>То</w:t>
+      </w:r>
+      <w:r>
+        <w:t xml:space="preserve"> </w:t>
+      </w:r>
+      <w:r>
+        <w:t xml:space="preserve">же самое относится к некоторым возможностям, представленным в терминах </w:t>
+      </w:r>
+      <w:proofErr w:type="spellStart"/>
+      <w:proofErr w:type="gramStart"/>
+      <w:r>
+        <w:rPr>
+          <w:rFonts w:ascii="Courier New" w:hAnsi="Courier New" w:cs="Courier New"/>
+          <w:lang w:val="en-US"/>
+        </w:rPr>
+        <w:t>DesignCapacity</w:t>
+      </w:r>
+      <w:proofErr w:type="spellEnd"/>
+      <w:r>
+        <w:rPr>
+          <w:rFonts w:ascii="Courier New" w:hAnsi="Courier New" w:cs="Courier New"/>
+        </w:rPr>
+        <w:t>(</w:t>
+      </w:r>
+      <w:proofErr w:type="gramEnd"/>
+      <w:r>
+        <w:rPr>
+          <w:rFonts w:ascii="Courier New" w:hAnsi="Courier New" w:cs="Courier New"/>
+        </w:rPr>
+        <w:t>)</w:t>
+      </w:r>
+      <w:r>
+        <w:t>, а не абсолютным значен</w:t>
+      </w:r>
+      <w:r>
+        <w:t>ием.</w:t>
+      </w:r>
+      <w:r>
+        <w:t xml:space="preserve"> </w:t>
+      </w:r>
+    </w:p>
+    <w:p>
+      <w:pPr>
+        <w:spacing w:after="0" w:line="240" w:lineRule="auto"/>
+        <w:jc w:val="both"/>
+      </w:pPr>
+      <w:r>
+        <w:tab/>
+        <w:t xml:space="preserve">Точность указывается либо относительно некоторых характеристик батареи (например </w:t>
+      </w:r>
+      <w:proofErr w:type="spellStart"/>
+      <w:proofErr w:type="gramStart"/>
+      <w:r>
+        <w:rPr>
+          <w:rFonts w:ascii="Courier New" w:hAnsi="Courier New" w:cs="Courier New"/>
+          <w:lang w:val="en-US"/>
+        </w:rPr>
+        <w:t>DesignVoltage</w:t>
+      </w:r>
+      <w:proofErr w:type="spellEnd"/>
+      <w:r>
+        <w:rPr>
+          <w:rFonts w:ascii="Courier New" w:hAnsi="Courier New" w:cs="Courier New"/>
+        </w:rPr>
+        <w:t>(</w:t>
+      </w:r>
+      <w:proofErr w:type="gramEnd"/>
+      <w:r>
+        <w:rPr>
+          <w:rFonts w:ascii="Courier New" w:hAnsi="Courier New" w:cs="Courier New"/>
+        </w:rPr>
+        <w:t>)</w:t>
+      </w:r>
+      <w:r>
+        <w:t>)</w:t>
+      </w:r>
+      <w:r>
+        <w:t xml:space="preserve"> или относительно характеристики батареи и сообщаемого батарей значения ошибки </w:t>
+      </w:r>
+      <w:proofErr w:type="spellStart"/>
+      <w:r>
+        <w:rPr>
+          <w:rFonts w:ascii="Courier New" w:hAnsi="Courier New" w:cs="Courier New"/>
+          <w:lang w:val="en-US"/>
+        </w:rPr>
+        <w:t>MaxError</w:t>
+      </w:r>
+      <w:proofErr w:type="spellEnd"/>
+      <w:r>
+        <w:rPr>
+          <w:rFonts w:ascii="Courier New" w:hAnsi="Courier New" w:cs="Courier New"/>
+        </w:rPr>
+        <w:t>()</w:t>
+      </w:r>
+      <w:r>
+        <w:t>.</w:t>
+      </w:r>
+      <w:r>
+        <w:t xml:space="preserve"> Как правило, абсолютная точность возможна только для значений, известных на момент изготовления батареи. Например, точность датчика температуры известна на этапе изготовления</w:t>
+      </w:r>
+      <w:r>
+        <w:t>.</w:t>
+      </w:r>
+    </w:p>
+    <w:p>
+      <w:pPr>
+        <w:spacing w:after="0" w:line="240" w:lineRule="auto"/>
+        <w:jc w:val="both"/>
+      </w:pPr>
+      <w:r>
+        <w:tab/>
+        <w:t xml:space="preserve">Эта спецификация подразумевает, что </w:t>
+      </w:r>
+      <w:r>
+        <w:t xml:space="preserve">для удовлетворения минимальных требований гранулярности к измеренным значениям будет использован АЦП с по меньшей мере 9-разрядным разрешением. </w:t>
+      </w:r>
+      <w:r>
+        <w:t xml:space="preserve">Хотя указанные значения гранулярности и точности представляют собой минимальный стандарт производительности, рекомендуется все же ее повысить. </w:t>
+      </w:r>
+    </w:p>
+    <w:p>
+      <w:pPr>
+        <w:spacing w:after="0" w:line="240" w:lineRule="auto"/>
+        <w:jc w:val="both"/>
+      </w:pPr>
+      <w:r>
+        <w:tab/>
+        <w:t xml:space="preserve">Для различных классов </w:t>
+      </w:r>
+      <w:r>
+        <w:t xml:space="preserve">пакетов батарей параметры напряжения, тока и другие могут иметь свои пределы или диапазоны, указанные во вспомогательных спецификациях на пакет батарей. </w:t>
+      </w:r>
+      <w:r>
+        <w:t xml:space="preserve">Эти спецификации позволят лучше определить диапазон, в котором требуется высокая точность. </w:t>
+      </w:r>
+      <w:r>
+        <w:t xml:space="preserve">Многие из значений по умолчанию, содержащихся </w:t>
+      </w:r>
+      <w:proofErr w:type="gramStart"/>
+      <w:r>
+        <w:t>в этой спецификации</w:t>
+      </w:r>
+      <w:proofErr w:type="gramEnd"/>
+      <w:r>
+        <w:t xml:space="preserve"> могут быть заменены для класса пакета батарей значениями, указанными в отраслевой вспомогательной спецификации на пакет батарей. </w:t>
+      </w:r>
+      <w:r>
+        <w:t xml:space="preserve">Например, хотя теоретически </w:t>
+      </w:r>
+      <w:r>
+        <w:lastRenderedPageBreak/>
+        <w:t xml:space="preserve">можно сообщить данные о температуре батареи в диапазоне от абсолютного нуля до температуры поверхности Солнца, класс аккумуляторных батарей, </w:t>
+      </w:r>
+      <w:proofErr w:type="spellStart"/>
+      <w:r>
+        <w:t>прдназначенных</w:t>
+      </w:r>
+      <w:proofErr w:type="spellEnd"/>
+      <w:r>
+        <w:t xml:space="preserve"> для потребительского рынка, может требовать только диапазон температур от -10 до 45 градусов </w:t>
+      </w:r>
+      <w:r>
+        <w:t>Ц</w:t>
+      </w:r>
+      <w:r>
+        <w:t xml:space="preserve">ельсия. </w:t>
+      </w:r>
+    </w:p>
+    <w:p>
+      <w:pPr>
+        <w:spacing w:after="0" w:line="240" w:lineRule="auto"/>
+        <w:jc w:val="both"/>
+      </w:pPr>
+    </w:p>
+    <w:p>
+      <w:pPr>
+        <w:spacing w:after="0" w:line="240" w:lineRule="auto"/>
+        <w:jc w:val="both"/>
+      </w:pPr>
+      <w:r>
+        <w:tab/>
+      </w:r>
+      <w:r>
+        <w:rPr>
+          <w:lang w:val="en-US"/>
+        </w:rPr>
+        <w:t>Smart</w:t>
+      </w:r>
+      <w:r>
+        <w:t xml:space="preserve"> </w:t>
+      </w:r>
+      <w:r>
+        <w:rPr>
+          <w:lang w:val="en-US"/>
+        </w:rPr>
+        <w:t>Battery</w:t>
+      </w:r>
+      <w:r>
+        <w:t xml:space="preserve">, которая удовлетворяет этой спецификации, должна поддерживать все коды </w:t>
+      </w:r>
+      <w:proofErr w:type="spellStart"/>
+      <w:r>
+        <w:t>комманд</w:t>
+      </w:r>
+      <w:proofErr w:type="spellEnd"/>
+      <w:r>
+        <w:t>, содержащиеся в этой спецификации. Она должна поддерживать указанные умолчания. Дополнительно, она должна поддерживать все режимы и функции, указанные здесь, за исключением тех, которые могут явным образом сигнализировать о (</w:t>
+      </w:r>
+      <w:r>
+        <w:rPr>
+          <w:color w:val="00B050"/>
+          <w:lang w:val="en-US"/>
+        </w:rPr>
+        <w:t>NB</w:t>
+      </w:r>
+      <w:r>
+        <w:rPr>
+          <w:color w:val="00B050"/>
+        </w:rPr>
+        <w:t>: их?</w:t>
+      </w:r>
+      <w:r>
+        <w:t>) наличии или отсутствии</w:t>
+      </w:r>
+      <w:r>
+        <w:t xml:space="preserve"> (например, наличие </w:t>
+      </w:r>
+      <w:r>
+        <w:t>внутреннего контроллера заряда и возможность включения или выключения этого контроллера</w:t>
+      </w:r>
+      <w:r>
+        <w:t>).</w:t>
+      </w:r>
+      <w:r>
+        <w:t xml:space="preserve"> Части этой спецификации, отмеченные как «опциональные» не требуют соблюдения. </w:t>
+      </w:r>
+    </w:p>
+    <w:p>
+      <w:pPr>
+        <w:spacing w:after="0" w:line="240" w:lineRule="auto"/>
+        <w:jc w:val="both"/>
+      </w:pPr>
+    </w:p>
+    <w:p>
+      <w:pPr>
+        <w:spacing w:after="0" w:line="240" w:lineRule="auto"/>
+        <w:jc w:val="both"/>
+        <w:rPr>
+          <w:b/>
+          <w:sz w:val="24"/>
+          <w:lang w:val="en-US"/>
+        </w:rPr>
+      </w:pPr>
+      <w:r>
+        <w:rPr>
+          <w:b/>
+          <w:sz w:val="24"/>
+          <w:lang w:val="en-US"/>
+        </w:rPr>
+        <w:t xml:space="preserve">5.1 </w:t>
+      </w:r>
+      <w:proofErr w:type="spellStart"/>
+      <w:r>
+        <w:rPr>
+          <w:b/>
+          <w:sz w:val="24"/>
+          <w:lang w:val="en-US"/>
+        </w:rPr>
+        <w:t>SMBus</w:t>
+      </w:r>
+      <w:proofErr w:type="spellEnd"/>
+      <w:r>
+        <w:rPr>
+          <w:b/>
+          <w:sz w:val="24"/>
+          <w:lang w:val="en-US"/>
+        </w:rPr>
+        <w:t xml:space="preserve"> Host to Smart Battery </w:t>
+      </w:r>
+      <w:r>
+        <w:rPr>
+          <w:b/>
+          <w:sz w:val="24"/>
+        </w:rPr>
+        <w:t>сообщения</w:t>
+      </w:r>
+      <w:r>
+        <w:rPr>
+          <w:b/>
+          <w:sz w:val="24"/>
+          <w:lang w:val="en-US"/>
+        </w:rPr>
+        <w:t>.</w:t>
+      </w:r>
+    </w:p>
+    <w:p>
+      <w:pPr>
+        <w:spacing w:after="0" w:line="240" w:lineRule="auto"/>
+        <w:jc w:val="both"/>
+      </w:pPr>
+      <w:r>
+        <w:rPr>
+          <w:b/>
+          <w:sz w:val="24"/>
+        </w:rPr>
+        <w:t xml:space="preserve">5.1.1 </w:t>
+      </w:r>
+      <w:proofErr w:type="spellStart"/>
+      <w:proofErr w:type="gramStart"/>
+      <w:r>
+        <w:rPr>
+          <w:b/>
+          <w:sz w:val="24"/>
+        </w:rPr>
+        <w:t>ManufacturerAccess</w:t>
+      </w:r>
+      <w:proofErr w:type="spellEnd"/>
+      <w:r>
+        <w:rPr>
+          <w:b/>
+          <w:sz w:val="24"/>
+        </w:rPr>
+        <w:t>(</w:t>
+      </w:r>
+      <w:proofErr w:type="gramEnd"/>
+      <w:r>
+        <w:rPr>
+          <w:b/>
+          <w:sz w:val="24"/>
+        </w:rPr>
+        <w:t>) (0x00)</w:t>
+      </w:r>
+    </w:p>
+    <w:p>
+      <w:pPr>
+        <w:spacing w:after="0" w:line="240" w:lineRule="auto"/>
+        <w:jc w:val="both"/>
+        <w:rPr>
+          <w:lang w:val="en-US"/>
+        </w:rPr>
+      </w:pPr>
     </w:p>
     <w:sectPr>
       <w:pgSz w:w="11906" w:h="16838"/>

</xml_diff>

<commit_message>
add RemainingCapacityAlarm() description, add ltc1760fc datasheet
</commit_message>
<xml_diff>
--- a/smartbat/Smart Battery Data Spec 1.1.docx
+++ b/smartbat/Smart Battery Data Spec 1.1.docx
@@ -8841,7 +8841,6 @@
       <w:r>
         <w:rPr>
           <w:rFonts w:ascii="Courier New" w:hAnsi="Courier New" w:cs="Courier New"/>
-          <w:lang w:val="en-US"/>
         </w:rPr>
         <w:t>(</w:t>
       </w:r>
@@ -8849,34 +8848,29 @@
       <w:r>
         <w:rPr>
           <w:rFonts w:ascii="Courier New" w:hAnsi="Courier New" w:cs="Courier New"/>
-          <w:lang w:val="en-US"/>
         </w:rPr>
         <w:t>)</w:t>
       </w:r>
       <w:r>
-        <w:rPr>
-          <w:lang w:val="en-US"/>
-        </w:rPr>
         <w:tab/>
       </w:r>
       <w:r>
         <w:rPr>
           <w:b/>
-          <w:lang w:val="en-US"/>
-        </w:rPr>
-        <w:t>0xnn</w:t>
-      </w:r>
-      <w:r>
-        <w:rPr>
-          <w:lang w:val="en-US"/>
-        </w:rPr>
-        <w:t xml:space="preserve"> </w:t>
-      </w:r>
-      <w:r>
-        <w:rPr>
-          <w:lang w:val="en-US"/>
-        </w:rPr>
-        <w:t>(</w:t>
+        </w:rPr>
+        <w:t>0</w:t>
+      </w:r>
+      <w:proofErr w:type="spellStart"/>
+      <w:r>
+        <w:rPr>
+          <w:b/>
+          <w:lang w:val="en-US"/>
+        </w:rPr>
+        <w:t>xnn</w:t>
+      </w:r>
+      <w:proofErr w:type="spellEnd"/>
+      <w:r>
+        <w:t xml:space="preserve"> (</w:t>
       </w:r>
       <w:r>
         <w:t>код команды)</w:t>
@@ -8929,8 +8923,6 @@
       <w:r>
         <w:t>Назначение</w:t>
       </w:r>
-      <w:bookmarkStart w:id="0" w:name="_GoBack"/>
-      <w:bookmarkEnd w:id="0"/>
       <w:r>
         <w:t xml:space="preserve"> функции и </w:t>
       </w:r>
@@ -9066,7 +9058,19 @@
         <w:rPr>
           <w:lang w:val="en-US"/>
         </w:rPr>
-        <w:t>Appendix B)</w:t>
+        <w:t>Appendix</w:t>
+      </w:r>
+      <w:r>
+        <w:t xml:space="preserve"> </w:t>
+      </w:r>
+      <w:r>
+        <w:rPr>
+          <w:lang w:val="en-US"/>
+        </w:rPr>
+        <w:t>B</w:t>
+      </w:r>
+      <w:r>
+        <w:t>)</w:t>
       </w:r>
     </w:p>
     <w:p>
@@ -9470,9 +9474,6 @@
         <w:jc w:val="both"/>
       </w:pPr>
       <w:r>
-        <w:rPr>
-          <w:lang w:val="en-US"/>
-        </w:rPr>
         <w:tab/>
       </w:r>
       <w:r>
@@ -10110,14 +10111,12 @@
         <w:rPr>
           <w:b/>
           <w:sz w:val="24"/>
-          <w:lang w:val="en-US"/>
         </w:rPr>
       </w:pPr>
       <w:r>
         <w:rPr>
           <w:b/>
           <w:sz w:val="24"/>
-          <w:lang w:val="en-US"/>
         </w:rPr>
         <w:t xml:space="preserve">5.1 </w:t>
       </w:r>
@@ -10135,14 +10134,73 @@
         <w:rPr>
           <w:b/>
           <w:sz w:val="24"/>
-          <w:lang w:val="en-US"/>
-        </w:rPr>
-        <w:t xml:space="preserve"> Host to Smart Battery </w:t>
+        </w:rPr>
+        <w:t xml:space="preserve"> </w:t>
       </w:r>
       <w:r>
         <w:rPr>
           <w:b/>
           <w:sz w:val="24"/>
+          <w:lang w:val="en-US"/>
+        </w:rPr>
+        <w:t>Host</w:t>
+      </w:r>
+      <w:r>
+        <w:rPr>
+          <w:b/>
+          <w:sz w:val="24"/>
+        </w:rPr>
+        <w:t xml:space="preserve"> </w:t>
+      </w:r>
+      <w:r>
+        <w:rPr>
+          <w:b/>
+          <w:sz w:val="24"/>
+          <w:lang w:val="en-US"/>
+        </w:rPr>
+        <w:t>to</w:t>
+      </w:r>
+      <w:r>
+        <w:rPr>
+          <w:b/>
+          <w:sz w:val="24"/>
+        </w:rPr>
+        <w:t xml:space="preserve"> </w:t>
+      </w:r>
+      <w:r>
+        <w:rPr>
+          <w:b/>
+          <w:sz w:val="24"/>
+          <w:lang w:val="en-US"/>
+        </w:rPr>
+        <w:t>Smart</w:t>
+      </w:r>
+      <w:r>
+        <w:rPr>
+          <w:b/>
+          <w:sz w:val="24"/>
+        </w:rPr>
+        <w:t xml:space="preserve"> </w:t>
+      </w:r>
+      <w:r>
+        <w:rPr>
+          <w:b/>
+          <w:sz w:val="24"/>
+          <w:lang w:val="en-US"/>
+        </w:rPr>
+        <w:t>Battery</w:t>
+      </w:r>
+      <w:r>
+        <w:rPr>
+          <w:b/>
+          <w:sz w:val="24"/>
+        </w:rPr>
+        <w:t xml:space="preserve"> </w:t>
+      </w:r>
+      <w:r>
+        <w:rPr>
+          <w:b/>
+          <w:sz w:val="24"/>
         </w:rPr>
         <w:t>сообщения</w:t>
       </w:r>
@@ -10150,7 +10208,6 @@
         <w:rPr>
           <w:b/>
           <w:sz w:val="24"/>
-          <w:lang w:val="en-US"/>
         </w:rPr>
         <w:t>.</w:t>
       </w:r>
@@ -10171,7 +10228,7 @@
       <w:proofErr w:type="gramStart"/>
       <w:r>
         <w:rPr>
-          <w:b/>
+          <w:rFonts w:ascii="Courier New" w:hAnsi="Courier New" w:cs="Courier New"/>
           <w:sz w:val="24"/>
         </w:rPr>
         <w:t>ManufacturerAccess</w:t>
@@ -10179,7 +10236,7 @@
       <w:proofErr w:type="spellEnd"/>
       <w:r>
         <w:rPr>
-          <w:b/>
+          <w:rFonts w:ascii="Courier New" w:hAnsi="Courier New" w:cs="Courier New"/>
           <w:sz w:val="24"/>
         </w:rPr>
         <w:t>(</w:t>
@@ -10187,20 +10244,1524 @@
       <w:proofErr w:type="gramEnd"/>
       <w:r>
         <w:rPr>
-          <w:b/>
+          <w:rFonts w:ascii="Courier New" w:hAnsi="Courier New" w:cs="Courier New"/>
           <w:sz w:val="24"/>
         </w:rPr>
-        <w:t>) (0x00)</w:t>
-      </w:r>
-    </w:p>
-    <w:p>
-      <w:pPr>
-        <w:spacing w:after="0" w:line="240" w:lineRule="auto"/>
-        <w:jc w:val="both"/>
-        <w:rPr>
-          <w:lang w:val="en-US"/>
-        </w:rPr>
-      </w:pPr>
+        <w:t>)</w:t>
+      </w:r>
+      <w:r>
+        <w:rPr>
+          <w:sz w:val="24"/>
+        </w:rPr>
+        <w:t xml:space="preserve"> (</w:t>
+      </w:r>
+      <w:r>
+        <w:rPr>
+          <w:b/>
+          <w:sz w:val="24"/>
+        </w:rPr>
+        <w:t>0x00</w:t>
+      </w:r>
+      <w:r>
+        <w:rPr>
+          <w:sz w:val="24"/>
+        </w:rPr>
+        <w:t>)</w:t>
+      </w:r>
+    </w:p>
+    <w:p>
+      <w:pPr>
+        <w:spacing w:after="0" w:line="240" w:lineRule="auto"/>
+        <w:jc w:val="both"/>
+      </w:pPr>
+      <w:r>
+        <w:t>Описание</w:t>
+      </w:r>
+      <w:r>
+        <w:t>:</w:t>
+      </w:r>
+    </w:p>
+    <w:p>
+      <w:pPr>
+        <w:spacing w:after="0" w:line="240" w:lineRule="auto"/>
+        <w:jc w:val="both"/>
+      </w:pPr>
+      <w:r>
+        <w:tab/>
+        <w:t xml:space="preserve">Эта функция </w:t>
+      </w:r>
+      <w:proofErr w:type="gramStart"/>
+      <w:r>
+        <w:t>опциональна</w:t>
+      </w:r>
+      <w:proofErr w:type="gramEnd"/>
+      <w:r>
+        <w:t xml:space="preserve"> и ее трактовка зависит от реализации. </w:t>
+      </w:r>
+    </w:p>
+    <w:p>
+      <w:pPr>
+        <w:spacing w:after="0" w:line="240" w:lineRule="auto"/>
+        <w:jc w:val="both"/>
+      </w:pPr>
+    </w:p>
+    <w:p>
+      <w:pPr>
+        <w:spacing w:after="0" w:line="240" w:lineRule="auto"/>
+        <w:jc w:val="both"/>
+      </w:pPr>
+      <w:r>
+        <w:rPr>
+          <w:b/>
+          <w:sz w:val="24"/>
+        </w:rPr>
+        <w:t>5.1.2</w:t>
+      </w:r>
+      <w:r>
+        <w:rPr>
+          <w:sz w:val="24"/>
+        </w:rPr>
+        <w:t xml:space="preserve"> </w:t>
+      </w:r>
+      <w:proofErr w:type="spellStart"/>
+      <w:proofErr w:type="gramStart"/>
+      <w:r>
+        <w:rPr>
+          <w:rFonts w:ascii="Courier New" w:hAnsi="Courier New" w:cs="Courier New"/>
+          <w:sz w:val="24"/>
+        </w:rPr>
+        <w:t>RemainingCapacityAlarm</w:t>
+      </w:r>
+      <w:proofErr w:type="spellEnd"/>
+      <w:r>
+        <w:rPr>
+          <w:rFonts w:ascii="Courier New" w:hAnsi="Courier New" w:cs="Courier New"/>
+          <w:sz w:val="24"/>
+        </w:rPr>
+        <w:t>(</w:t>
+      </w:r>
+      <w:proofErr w:type="gramEnd"/>
+      <w:r>
+        <w:rPr>
+          <w:rFonts w:ascii="Courier New" w:hAnsi="Courier New" w:cs="Courier New"/>
+          <w:sz w:val="24"/>
+        </w:rPr>
+        <w:t>)</w:t>
+      </w:r>
+      <w:r>
+        <w:rPr>
+          <w:sz w:val="24"/>
+        </w:rPr>
+        <w:t xml:space="preserve"> (</w:t>
+      </w:r>
+      <w:r>
+        <w:rPr>
+          <w:b/>
+          <w:sz w:val="24"/>
+        </w:rPr>
+        <w:t>0x01</w:t>
+      </w:r>
+      <w:r>
+        <w:rPr>
+          <w:sz w:val="24"/>
+        </w:rPr>
+        <w:t>)</w:t>
+      </w:r>
+    </w:p>
+    <w:p>
+      <w:pPr>
+        <w:spacing w:after="0" w:line="240" w:lineRule="auto"/>
+        <w:jc w:val="both"/>
+      </w:pPr>
+      <w:r>
+        <w:rPr>
+          <w:u w:val="single"/>
+        </w:rPr>
+        <w:t>Описание</w:t>
+      </w:r>
+      <w:r>
+        <w:t>:</w:t>
+      </w:r>
+    </w:p>
+    <w:p>
+      <w:pPr>
+        <w:spacing w:after="0" w:line="240" w:lineRule="auto"/>
+        <w:jc w:val="both"/>
+      </w:pPr>
+      <w:r>
+        <w:tab/>
+        <w:t xml:space="preserve">Установить или получить значение порога </w:t>
+      </w:r>
+      <w:r>
+        <w:rPr>
+          <w:lang w:val="en-US"/>
+        </w:rPr>
+        <w:t>Low</w:t>
+      </w:r>
+      <w:r>
+        <w:t xml:space="preserve"> </w:t>
+      </w:r>
+      <w:r>
+        <w:rPr>
+          <w:lang w:val="en-US"/>
+        </w:rPr>
+        <w:t>Capacity</w:t>
+      </w:r>
+      <w:r>
+        <w:t xml:space="preserve"> </w:t>
+      </w:r>
+      <w:r>
+        <w:t>тревоги. Всякий</w:t>
+      </w:r>
+      <w:r>
+        <w:t xml:space="preserve"> </w:t>
+      </w:r>
+      <w:r>
+        <w:t>раз</w:t>
+      </w:r>
+      <w:r>
+        <w:t xml:space="preserve">, </w:t>
+      </w:r>
+      <w:r>
+        <w:t>когда</w:t>
+      </w:r>
+      <w:r>
+        <w:t xml:space="preserve"> </w:t>
+      </w:r>
+      <w:proofErr w:type="spellStart"/>
+      <w:proofErr w:type="gramStart"/>
+      <w:r>
+        <w:rPr>
+          <w:rFonts w:ascii="Courier New" w:hAnsi="Courier New" w:cs="Courier New"/>
+          <w:lang w:val="en-US"/>
+        </w:rPr>
+        <w:t>RemainingCapacity</w:t>
+      </w:r>
+      <w:proofErr w:type="spellEnd"/>
+      <w:r>
+        <w:rPr>
+          <w:rFonts w:ascii="Courier New" w:hAnsi="Courier New" w:cs="Courier New"/>
+        </w:rPr>
+        <w:t>(</w:t>
+      </w:r>
+      <w:proofErr w:type="gramEnd"/>
+      <w:r>
+        <w:rPr>
+          <w:rFonts w:ascii="Courier New" w:hAnsi="Courier New" w:cs="Courier New"/>
+        </w:rPr>
+        <w:t>)</w:t>
+      </w:r>
+      <w:r>
+        <w:t xml:space="preserve"> </w:t>
+      </w:r>
+      <w:r>
+        <w:t>падает</w:t>
+      </w:r>
+      <w:r>
+        <w:t xml:space="preserve"> </w:t>
+      </w:r>
+      <w:r>
+        <w:t>ниже</w:t>
+      </w:r>
+      <w:r>
+        <w:t xml:space="preserve"> </w:t>
+      </w:r>
+      <w:r>
+        <w:t>значения</w:t>
+      </w:r>
+      <w:r>
+        <w:t xml:space="preserve"> </w:t>
+      </w:r>
+      <w:r>
+        <w:rPr>
+          <w:lang w:val="en-US"/>
+        </w:rPr>
+        <w:t>Low</w:t>
+      </w:r>
+      <w:r>
+        <w:t xml:space="preserve"> </w:t>
+      </w:r>
+      <w:r>
+        <w:rPr>
+          <w:lang w:val="en-US"/>
+        </w:rPr>
+        <w:t>Capacity</w:t>
+      </w:r>
+      <w:r>
+        <w:t xml:space="preserve">, </w:t>
+      </w:r>
+      <w:proofErr w:type="spellStart"/>
+      <w:r>
+        <w:rPr>
+          <w:lang w:val="en-US"/>
+        </w:rPr>
+        <w:t>SmartBattery</w:t>
+      </w:r>
+      <w:proofErr w:type="spellEnd"/>
+      <w:r>
+        <w:t xml:space="preserve"> </w:t>
+      </w:r>
+      <w:r>
+        <w:t xml:space="preserve">посылает сообщение </w:t>
+      </w:r>
+      <w:proofErr w:type="spellStart"/>
+      <w:r>
+        <w:rPr>
+          <w:rFonts w:ascii="Courier New" w:hAnsi="Courier New" w:cs="Courier New"/>
+          <w:lang w:val="en-US"/>
+        </w:rPr>
+        <w:t>AlarmWarning</w:t>
+      </w:r>
+      <w:proofErr w:type="spellEnd"/>
+      <w:r>
+        <w:rPr>
+          <w:rFonts w:ascii="Courier New" w:hAnsi="Courier New" w:cs="Courier New"/>
+        </w:rPr>
+        <w:t>()</w:t>
+      </w:r>
+      <w:r>
+        <w:t xml:space="preserve"> </w:t>
+      </w:r>
+      <w:proofErr w:type="spellStart"/>
+      <w:r>
+        <w:rPr>
+          <w:lang w:val="en-US"/>
+        </w:rPr>
+        <w:t>SMBus</w:t>
+      </w:r>
+      <w:proofErr w:type="spellEnd"/>
+      <w:r>
+        <w:t xml:space="preserve"> хосту с установленным битом </w:t>
+      </w:r>
+      <w:r>
+        <w:rPr>
+          <w:rFonts w:ascii="Courier New" w:hAnsi="Courier New" w:cs="Courier New"/>
+        </w:rPr>
+        <w:t>REMAINING_CAPACITY_ALARM</w:t>
+      </w:r>
+      <w:r>
+        <w:t>.</w:t>
+      </w:r>
+      <w:r>
+        <w:t xml:space="preserve"> Значение </w:t>
+      </w:r>
+      <w:r>
+        <w:rPr>
+          <w:lang w:val="en-US"/>
+        </w:rPr>
+        <w:t>Low</w:t>
+      </w:r>
+      <w:r>
+        <w:t xml:space="preserve"> </w:t>
+      </w:r>
+      <w:r>
+        <w:rPr>
+          <w:lang w:val="en-US"/>
+        </w:rPr>
+        <w:t>Capacity</w:t>
+      </w:r>
+      <w:r>
+        <w:t xml:space="preserve">, равное 0 запрещает эту тревогу. </w:t>
+      </w:r>
+      <w:r>
+        <w:t xml:space="preserve">(Если </w:t>
+      </w:r>
+      <w:r>
+        <w:rPr>
+          <w:rFonts w:ascii="Courier New" w:hAnsi="Courier New" w:cs="Courier New"/>
+          <w:lang w:val="en-US"/>
+        </w:rPr>
+        <w:t>ALARM</w:t>
+      </w:r>
+      <w:r>
+        <w:rPr>
+          <w:rFonts w:ascii="Courier New" w:hAnsi="Courier New" w:cs="Courier New"/>
+        </w:rPr>
+        <w:t>_</w:t>
+      </w:r>
+      <w:r>
+        <w:rPr>
+          <w:rFonts w:ascii="Courier New" w:hAnsi="Courier New" w:cs="Courier New"/>
+          <w:lang w:val="en-US"/>
+        </w:rPr>
+        <w:t>MODE</w:t>
+      </w:r>
+      <w:r>
+        <w:t xml:space="preserve"> бит установлен в </w:t>
+      </w:r>
+      <w:proofErr w:type="spellStart"/>
+      <w:proofErr w:type="gramStart"/>
+      <w:r>
+        <w:rPr>
+          <w:rFonts w:ascii="Courier New" w:hAnsi="Courier New" w:cs="Courier New"/>
+          <w:lang w:val="en-US"/>
+        </w:rPr>
+        <w:t>BatteryMode</w:t>
+      </w:r>
+      <w:proofErr w:type="spellEnd"/>
+      <w:r>
+        <w:rPr>
+          <w:rFonts w:ascii="Courier New" w:hAnsi="Courier New" w:cs="Courier New"/>
+        </w:rPr>
+        <w:t>(</w:t>
+      </w:r>
+      <w:proofErr w:type="gramEnd"/>
+      <w:r>
+        <w:rPr>
+          <w:rFonts w:ascii="Courier New" w:hAnsi="Courier New" w:cs="Courier New"/>
+        </w:rPr>
+        <w:t>)</w:t>
+      </w:r>
+      <w:r>
+        <w:t xml:space="preserve">, то </w:t>
+      </w:r>
+      <w:proofErr w:type="spellStart"/>
+      <w:r>
+        <w:rPr>
+          <w:rFonts w:ascii="Courier New" w:hAnsi="Courier New" w:cs="Courier New"/>
+          <w:lang w:val="en-US"/>
+        </w:rPr>
+        <w:t>AlarmWarning</w:t>
+      </w:r>
+      <w:proofErr w:type="spellEnd"/>
+      <w:r>
+        <w:rPr>
+          <w:rFonts w:ascii="Courier New" w:hAnsi="Courier New" w:cs="Courier New"/>
+        </w:rPr>
+        <w:t>()</w:t>
+      </w:r>
+      <w:r>
+        <w:t xml:space="preserve"> сообщение запрещено на определенный период времени. См. функцию </w:t>
+      </w:r>
+      <w:proofErr w:type="spellStart"/>
+      <w:proofErr w:type="gramStart"/>
+      <w:r>
+        <w:rPr>
+          <w:rFonts w:ascii="Courier New" w:hAnsi="Courier New" w:cs="Courier New"/>
+          <w:lang w:val="en-US"/>
+        </w:rPr>
+        <w:t>BatteryMode</w:t>
+      </w:r>
+      <w:proofErr w:type="spellEnd"/>
+      <w:r>
+        <w:rPr>
+          <w:rFonts w:ascii="Courier New" w:hAnsi="Courier New" w:cs="Courier New"/>
+          <w:lang w:val="en-US"/>
+        </w:rPr>
+        <w:t>(</w:t>
+      </w:r>
+      <w:proofErr w:type="gramEnd"/>
+      <w:r>
+        <w:rPr>
+          <w:rFonts w:ascii="Courier New" w:hAnsi="Courier New" w:cs="Courier New"/>
+          <w:lang w:val="en-US"/>
+        </w:rPr>
+        <w:t>)</w:t>
+      </w:r>
+      <w:r>
+        <w:t xml:space="preserve"> для дальнейшей информации).</w:t>
+      </w:r>
+    </w:p>
+    <w:p>
+      <w:pPr>
+        <w:spacing w:after="0" w:line="240" w:lineRule="auto"/>
+        <w:jc w:val="both"/>
+      </w:pPr>
+      <w:r>
+        <w:tab/>
+        <w:t xml:space="preserve">На этапе производства значение </w:t>
+      </w:r>
+      <w:r>
+        <w:rPr>
+          <w:lang w:val="en-US"/>
+        </w:rPr>
+        <w:t>Low</w:t>
+      </w:r>
+      <w:r>
+        <w:t xml:space="preserve"> </w:t>
+      </w:r>
+      <w:r>
+        <w:rPr>
+          <w:lang w:val="en-US"/>
+        </w:rPr>
+        <w:t>Capacity</w:t>
+      </w:r>
+      <w:r>
+        <w:t xml:space="preserve"> </w:t>
+      </w:r>
+      <w:r>
+        <w:t xml:space="preserve">устанавливается на уровне 10% от </w:t>
+      </w:r>
+      <w:r>
+        <w:rPr>
+          <w:lang w:val="en-US"/>
+        </w:rPr>
+        <w:t>design</w:t>
+      </w:r>
+      <w:r>
+        <w:t xml:space="preserve"> </w:t>
+      </w:r>
+      <w:r>
+        <w:rPr>
+          <w:lang w:val="en-US"/>
+        </w:rPr>
+        <w:t>capacity</w:t>
+      </w:r>
+      <w:r>
+        <w:t xml:space="preserve">. Значение </w:t>
+      </w:r>
+      <w:r>
+        <w:rPr>
+          <w:lang w:val="en-US"/>
+        </w:rPr>
+        <w:t>Low</w:t>
+      </w:r>
+      <w:r>
+        <w:t xml:space="preserve"> </w:t>
+      </w:r>
+      <w:r>
+        <w:rPr>
+          <w:lang w:val="en-US"/>
+        </w:rPr>
+        <w:t>Capacity</w:t>
+      </w:r>
+      <w:r>
+        <w:t xml:space="preserve"> будет оставаться неизменным до тех пор, пока не будет изменено вызовом функции</w:t>
+      </w:r>
+      <w:r>
+        <w:rPr>
+          <w:rFonts w:ascii="Courier New" w:hAnsi="Courier New" w:cs="Courier New"/>
+        </w:rPr>
+        <w:t xml:space="preserve"> </w:t>
+      </w:r>
+      <w:proofErr w:type="spellStart"/>
+      <w:proofErr w:type="gramStart"/>
+      <w:r>
+        <w:rPr>
+          <w:rFonts w:ascii="Courier New" w:hAnsi="Courier New" w:cs="Courier New"/>
+          <w:lang w:val="en-US"/>
+        </w:rPr>
+        <w:t>RemainingCapacityAlarm</w:t>
+      </w:r>
+      <w:proofErr w:type="spellEnd"/>
+      <w:r>
+        <w:rPr>
+          <w:rFonts w:ascii="Courier New" w:hAnsi="Courier New" w:cs="Courier New"/>
+        </w:rPr>
+        <w:t>(</w:t>
+      </w:r>
+      <w:proofErr w:type="gramEnd"/>
+      <w:r>
+        <w:rPr>
+          <w:rFonts w:ascii="Courier New" w:hAnsi="Courier New" w:cs="Courier New"/>
+        </w:rPr>
+        <w:t>)</w:t>
+      </w:r>
+      <w:r>
+        <w:t xml:space="preserve">. </w:t>
+      </w:r>
+      <w:r>
+        <w:t xml:space="preserve">Значение </w:t>
+      </w:r>
+      <w:r>
+        <w:rPr>
+          <w:lang w:val="en-US"/>
+        </w:rPr>
+        <w:t>Low</w:t>
+      </w:r>
+      <w:r>
+        <w:t xml:space="preserve"> </w:t>
+      </w:r>
+      <w:r>
+        <w:rPr>
+          <w:lang w:val="en-US"/>
+        </w:rPr>
+        <w:t>Capacity</w:t>
+      </w:r>
+      <w:r>
+        <w:t xml:space="preserve"> </w:t>
+      </w:r>
+      <w:r>
+        <w:t>может быть выражено либо в единицах емкости (</w:t>
+      </w:r>
+      <w:proofErr w:type="spellStart"/>
+      <w:r>
+        <w:t>мАч</w:t>
+      </w:r>
+      <w:proofErr w:type="spellEnd"/>
+      <w:r>
+        <w:t xml:space="preserve">) или мощности (10мВтч) в зависимости от установки бита </w:t>
+      </w:r>
+      <w:r>
+        <w:rPr>
+          <w:rFonts w:ascii="Courier New" w:hAnsi="Courier New" w:cs="Courier New"/>
+          <w:lang w:val="en-US"/>
+        </w:rPr>
+        <w:t>CAPACITY</w:t>
+      </w:r>
+      <w:r>
+        <w:rPr>
+          <w:rFonts w:ascii="Courier New" w:hAnsi="Courier New" w:cs="Courier New"/>
+        </w:rPr>
+        <w:t>_</w:t>
+      </w:r>
+      <w:r>
+        <w:rPr>
+          <w:rFonts w:ascii="Courier New" w:hAnsi="Courier New" w:cs="Courier New"/>
+          <w:lang w:val="en-US"/>
+        </w:rPr>
+        <w:t>MODE</w:t>
+      </w:r>
+      <w:r>
+        <w:t xml:space="preserve"> в регистре </w:t>
+      </w:r>
+      <w:proofErr w:type="spellStart"/>
+      <w:proofErr w:type="gramStart"/>
+      <w:r>
+        <w:rPr>
+          <w:rFonts w:ascii="Courier New" w:hAnsi="Courier New" w:cs="Courier New"/>
+          <w:lang w:val="en-US"/>
+        </w:rPr>
+        <w:t>BatteryMode</w:t>
+      </w:r>
+      <w:proofErr w:type="spellEnd"/>
+      <w:r>
+        <w:rPr>
+          <w:rFonts w:ascii="Courier New" w:hAnsi="Courier New" w:cs="Courier New"/>
+        </w:rPr>
+        <w:t>(</w:t>
+      </w:r>
+      <w:proofErr w:type="gramEnd"/>
+      <w:r>
+        <w:rPr>
+          <w:rFonts w:ascii="Courier New" w:hAnsi="Courier New" w:cs="Courier New"/>
+        </w:rPr>
+        <w:t>)</w:t>
+      </w:r>
+      <w:r>
+        <w:t>.</w:t>
+      </w:r>
+    </w:p>
+    <w:p>
+      <w:pPr>
+        <w:spacing w:after="0" w:line="240" w:lineRule="auto"/>
+        <w:jc w:val="both"/>
+      </w:pPr>
+      <w:r>
+        <w:rPr>
+          <w:u w:val="single"/>
+        </w:rPr>
+        <w:t>Цель</w:t>
+      </w:r>
+      <w:r>
+        <w:t>:</w:t>
+      </w:r>
+    </w:p>
+    <w:p>
+      <w:pPr>
+        <w:spacing w:after="0" w:line="240" w:lineRule="auto"/>
+        <w:jc w:val="both"/>
+      </w:pPr>
+      <w:r>
+        <w:tab/>
+        <w:t xml:space="preserve">Функция </w:t>
+      </w:r>
+      <w:proofErr w:type="spellStart"/>
+      <w:proofErr w:type="gramStart"/>
+      <w:r>
+        <w:rPr>
+          <w:rFonts w:ascii="Courier New" w:hAnsi="Courier New" w:cs="Courier New"/>
+          <w:lang w:val="en-US"/>
+        </w:rPr>
+        <w:t>RemainingCapacityAlarm</w:t>
+      </w:r>
+      <w:proofErr w:type="spellEnd"/>
+      <w:r>
+        <w:rPr>
+          <w:rFonts w:ascii="Courier New" w:hAnsi="Courier New" w:cs="Courier New"/>
+        </w:rPr>
+        <w:t>(</w:t>
+      </w:r>
+      <w:proofErr w:type="gramEnd"/>
+      <w:r>
+        <w:rPr>
+          <w:rFonts w:ascii="Courier New" w:hAnsi="Courier New" w:cs="Courier New"/>
+        </w:rPr>
+        <w:t>)</w:t>
+      </w:r>
+      <w:r>
+        <w:t xml:space="preserve"> может быть использована системой для индикации первой ступеньки близости к состоянии разряда (</w:t>
+      </w:r>
+      <w:r>
+        <w:rPr>
+          <w:color w:val="00B050"/>
+          <w:lang w:val="en-US"/>
+        </w:rPr>
+        <w:t>NB</w:t>
+      </w:r>
+      <w:r>
+        <w:rPr>
+          <w:color w:val="00B050"/>
+        </w:rPr>
+        <w:t>: система сообщает пользователю о низком заряде батареи впервые</w:t>
+      </w:r>
+      <w:r>
+        <w:t>).</w:t>
+      </w:r>
+      <w:r>
+        <w:t xml:space="preserve"> Так как так как тревога (</w:t>
+      </w:r>
+      <w:r>
+        <w:rPr>
+          <w:color w:val="00B050"/>
+          <w:lang w:val="en-US"/>
+        </w:rPr>
+        <w:t>NB</w:t>
+      </w:r>
+      <w:r>
+        <w:rPr>
+          <w:color w:val="00B050"/>
+        </w:rPr>
+        <w:t>: порог тревоги</w:t>
+      </w:r>
+      <w:r>
+        <w:t xml:space="preserve">) и само значение </w:t>
+      </w:r>
+      <w:proofErr w:type="spellStart"/>
+      <w:proofErr w:type="gramStart"/>
+      <w:r>
+        <w:rPr>
+          <w:rFonts w:ascii="Courier New" w:hAnsi="Courier New" w:cs="Courier New"/>
+          <w:lang w:val="en-US"/>
+        </w:rPr>
+        <w:t>RemainingCapacity</w:t>
+      </w:r>
+      <w:proofErr w:type="spellEnd"/>
+      <w:r>
+        <w:rPr>
+          <w:rFonts w:ascii="Courier New" w:hAnsi="Courier New" w:cs="Courier New"/>
+        </w:rPr>
+        <w:t>(</w:t>
+      </w:r>
+      <w:proofErr w:type="gramEnd"/>
+      <w:r>
+        <w:rPr>
+          <w:rFonts w:ascii="Courier New" w:hAnsi="Courier New" w:cs="Courier New"/>
+        </w:rPr>
+        <w:t>)</w:t>
+      </w:r>
+      <w:r>
+        <w:t xml:space="preserve"> выражается при скорости разряда </w:t>
+      </w:r>
+      <w:r>
+        <w:rPr>
+          <w:lang w:val="en-US"/>
+        </w:rPr>
+        <w:t>C</w:t>
+      </w:r>
+      <w:r>
+        <w:t>/5</w:t>
+      </w:r>
+      <w:r>
+        <w:t xml:space="preserve"> или </w:t>
+      </w:r>
+      <w:r>
+        <w:rPr>
+          <w:lang w:val="en-US"/>
+        </w:rPr>
+        <w:t>P</w:t>
+      </w:r>
+      <w:r>
+        <w:t>/5</w:t>
+      </w:r>
+      <w:r>
+        <w:t>,</w:t>
+      </w:r>
+      <w:r>
+        <w:t xml:space="preserve"> оно</w:t>
+      </w:r>
+      <w:r>
+        <w:t xml:space="preserve"> может не соответствовать напрямую </w:t>
+      </w:r>
+      <w:r>
+        <w:t>фактической</w:t>
+      </w:r>
+      <w:r>
+        <w:t xml:space="preserve"> скорости разряда.</w:t>
+      </w:r>
+    </w:p>
+    <w:p>
+      <w:pPr>
+        <w:spacing w:after="0" w:line="240" w:lineRule="auto"/>
+        <w:jc w:val="both"/>
+      </w:pPr>
+      <w:r>
+        <w:rPr>
+          <w:color w:val="00B050"/>
+          <w:lang w:val="en-US"/>
+        </w:rPr>
+        <w:t>NB</w:t>
+      </w:r>
+      <w:r>
+        <w:rPr>
+          <w:color w:val="00B050"/>
+        </w:rPr>
+        <w:t xml:space="preserve">: так как </w:t>
+      </w:r>
+      <w:r>
+        <w:rPr>
+          <w:color w:val="00B050"/>
+          <w:lang w:val="en-US"/>
+        </w:rPr>
+        <w:t>Low</w:t>
+      </w:r>
+      <w:r>
+        <w:rPr>
+          <w:color w:val="00B050"/>
+        </w:rPr>
+        <w:t xml:space="preserve"> </w:t>
+      </w:r>
+      <w:r>
+        <w:rPr>
+          <w:color w:val="00B050"/>
+          <w:lang w:val="en-US"/>
+        </w:rPr>
+        <w:t>Capacity</w:t>
+      </w:r>
+      <w:r>
+        <w:rPr>
+          <w:color w:val="00B050"/>
+        </w:rPr>
+        <w:t xml:space="preserve"> порог и </w:t>
+      </w:r>
+      <w:proofErr w:type="spellStart"/>
+      <w:proofErr w:type="gramStart"/>
+      <w:r>
+        <w:rPr>
+          <w:color w:val="00B050"/>
+          <w:lang w:val="en-US"/>
+        </w:rPr>
+        <w:t>RemainingCapacity</w:t>
+      </w:r>
+      <w:proofErr w:type="spellEnd"/>
+      <w:r>
+        <w:rPr>
+          <w:color w:val="00B050"/>
+        </w:rPr>
+        <w:t>(</w:t>
+      </w:r>
+      <w:proofErr w:type="gramEnd"/>
+      <w:r>
+        <w:rPr>
+          <w:color w:val="00B050"/>
+        </w:rPr>
+        <w:t xml:space="preserve">) возвращаются в значениях долей от </w:t>
+      </w:r>
+      <w:r>
+        <w:rPr>
+          <w:color w:val="00B050"/>
+          <w:lang w:val="en-US"/>
+        </w:rPr>
+        <w:t>design</w:t>
+      </w:r>
+      <w:r>
+        <w:rPr>
+          <w:color w:val="00B050"/>
+        </w:rPr>
+        <w:t xml:space="preserve"> </w:t>
+      </w:r>
+      <w:r>
+        <w:rPr>
+          <w:color w:val="00B050"/>
+          <w:lang w:val="en-US"/>
+        </w:rPr>
+        <w:t>capacity</w:t>
+      </w:r>
+      <w:r>
+        <w:rPr>
+          <w:color w:val="00B050"/>
+        </w:rPr>
+        <w:t xml:space="preserve">, при этом второе задано при нагрузке в </w:t>
+      </w:r>
+      <w:r>
+        <w:rPr>
+          <w:color w:val="00B050"/>
+          <w:lang w:val="en-US"/>
+        </w:rPr>
+        <w:t>C</w:t>
+      </w:r>
+      <w:r>
+        <w:rPr>
+          <w:color w:val="00B050"/>
+        </w:rPr>
+        <w:t xml:space="preserve">/5, то фактические значения этих долей при более сильной нагрузке окажутся выше. Связано с тем, что фактическое значение </w:t>
+      </w:r>
+      <w:r>
+        <w:rPr>
+          <w:color w:val="00B050"/>
+          <w:lang w:val="en-US"/>
+        </w:rPr>
+        <w:t>design</w:t>
+      </w:r>
+      <w:r>
+        <w:rPr>
+          <w:color w:val="00B050"/>
+        </w:rPr>
+        <w:t xml:space="preserve"> </w:t>
+      </w:r>
+      <w:r>
+        <w:rPr>
+          <w:color w:val="00B050"/>
+          <w:lang w:val="en-US"/>
+        </w:rPr>
+        <w:t>capacity</w:t>
+      </w:r>
+      <w:r>
+        <w:rPr>
+          <w:color w:val="00B050"/>
+        </w:rPr>
+        <w:t xml:space="preserve"> окажется меньше. Например, для </w:t>
+      </w:r>
+      <w:r>
+        <w:rPr>
+          <w:color w:val="00B050"/>
+          <w:lang w:val="en-US"/>
+        </w:rPr>
+        <w:t>C</w:t>
+      </w:r>
+      <w:r>
+        <w:rPr>
+          <w:color w:val="00B050"/>
+        </w:rPr>
+        <w:t xml:space="preserve">/5 оно составляет 10000мАч, а для </w:t>
+      </w:r>
+      <w:r>
+        <w:rPr>
+          <w:color w:val="00B050"/>
+          <w:lang w:val="en-US"/>
+        </w:rPr>
+        <w:t>C</w:t>
+      </w:r>
+      <w:r>
+        <w:rPr>
+          <w:color w:val="00B050"/>
+        </w:rPr>
+        <w:t xml:space="preserve">/2 будет 8000мАч. Порог 10% от </w:t>
+      </w:r>
+      <w:r>
+        <w:rPr>
+          <w:color w:val="00B050"/>
+          <w:lang w:val="en-US"/>
+        </w:rPr>
+        <w:t>C</w:t>
+      </w:r>
+      <w:r>
+        <w:rPr>
+          <w:color w:val="00B050"/>
+        </w:rPr>
+        <w:t xml:space="preserve"> был задан – 1000мАч. Фактически это теперь </w:t>
+      </w:r>
+      <w:proofErr w:type="gramStart"/>
+      <w:r>
+        <w:rPr>
+          <w:color w:val="00B050"/>
+        </w:rPr>
+        <w:t>соответствует  12.5</w:t>
+      </w:r>
+      <w:proofErr w:type="gramEnd"/>
+      <w:r>
+        <w:rPr>
+          <w:color w:val="00B050"/>
+        </w:rPr>
+        <w:t>%</w:t>
+      </w:r>
+      <w:r>
+        <w:rPr>
+          <w:color w:val="00B050"/>
+        </w:rPr>
+        <w:t>, а не 10%, как того хотел пользователь</w:t>
+      </w:r>
+      <w:r>
+        <w:t>.</w:t>
+      </w:r>
+      <w:r>
+        <w:t xml:space="preserve"> </w:t>
+      </w:r>
+    </w:p>
+    <w:p>
+      <w:pPr>
+        <w:spacing w:after="0" w:line="240" w:lineRule="auto"/>
+        <w:jc w:val="both"/>
+      </w:pPr>
+      <w:r>
+        <w:t xml:space="preserve">Хотя эта функция и предоставляет </w:t>
+      </w:r>
+      <w:r>
+        <w:t xml:space="preserve">полностью управляемую точку сигнализации тревоги, функции </w:t>
+      </w:r>
+      <w:proofErr w:type="spellStart"/>
+      <w:proofErr w:type="gramStart"/>
+      <w:r>
+        <w:rPr>
+          <w:lang w:val="en-US"/>
+        </w:rPr>
+        <w:t>RemainingTimeAlarm</w:t>
+      </w:r>
+      <w:proofErr w:type="spellEnd"/>
+      <w:r>
+        <w:t>(</w:t>
+      </w:r>
+      <w:proofErr w:type="gramEnd"/>
+      <w:r>
+        <w:t>)</w:t>
+      </w:r>
+      <w:r>
+        <w:t xml:space="preserve"> и связанные со временем функции лучше подходят для индицирования точки, в которой система должна перейти в </w:t>
+      </w:r>
+      <w:r>
+        <w:rPr>
+          <w:lang w:val="en-US"/>
+        </w:rPr>
+        <w:t>suspended</w:t>
+      </w:r>
+      <w:r>
+        <w:t xml:space="preserve"> режим или состояние гибернации. </w:t>
+      </w:r>
+    </w:p>
+    <w:p>
+      <w:pPr>
+        <w:spacing w:after="0" w:line="240" w:lineRule="auto"/>
+        <w:jc w:val="both"/>
+      </w:pPr>
+      <w:r>
+        <w:tab/>
+        <w:t xml:space="preserve">Значение </w:t>
+      </w:r>
+      <w:r>
+        <w:rPr>
+          <w:lang w:val="en-US"/>
+        </w:rPr>
+        <w:t>Low</w:t>
+      </w:r>
+      <w:r>
+        <w:t xml:space="preserve"> </w:t>
+      </w:r>
+      <w:r>
+        <w:rPr>
+          <w:lang w:val="en-US"/>
+        </w:rPr>
+        <w:t>Capacity</w:t>
+      </w:r>
+      <w:r>
+        <w:t xml:space="preserve"> </w:t>
+      </w:r>
+      <w:r>
+        <w:t>может быть прочитано для проверки значения, которое используется</w:t>
+      </w:r>
+      <w:r>
+        <w:t xml:space="preserve"> </w:t>
+      </w:r>
+      <w:r>
+        <w:rPr>
+          <w:lang w:val="en-US"/>
+        </w:rPr>
+        <w:t>Smart</w:t>
+      </w:r>
+      <w:r>
+        <w:t xml:space="preserve"> </w:t>
+      </w:r>
+      <w:r>
+        <w:rPr>
+          <w:lang w:val="en-US"/>
+        </w:rPr>
+        <w:t>Battery</w:t>
+      </w:r>
+      <w:r>
+        <w:t xml:space="preserve"> </w:t>
+      </w:r>
+      <w:r>
+        <w:t xml:space="preserve">для выработки сигнала тревоги. </w:t>
+      </w:r>
+    </w:p>
+    <w:p>
+      <w:pPr>
+        <w:spacing w:after="0" w:line="240" w:lineRule="auto"/>
+        <w:jc w:val="both"/>
+        <w:rPr>
+          <w:lang w:val="en-US"/>
+        </w:rPr>
+      </w:pPr>
+      <w:proofErr w:type="spellStart"/>
+      <w:r>
+        <w:rPr>
+          <w:u w:val="single"/>
+          <w:lang w:val="en-US"/>
+        </w:rPr>
+        <w:t>SMBus</w:t>
+      </w:r>
+      <w:proofErr w:type="spellEnd"/>
+      <w:r>
+        <w:rPr>
+          <w:u w:val="single"/>
+          <w:lang w:val="en-US"/>
+        </w:rPr>
+        <w:t xml:space="preserve"> </w:t>
+      </w:r>
+      <w:r>
+        <w:rPr>
+          <w:u w:val="single"/>
+        </w:rPr>
+        <w:t>протокол</w:t>
+      </w:r>
+      <w:r>
+        <w:rPr>
+          <w:lang w:val="en-US"/>
+        </w:rPr>
+        <w:t xml:space="preserve">: </w:t>
+      </w:r>
+      <w:r>
+        <w:rPr>
+          <w:lang w:val="en-US"/>
+        </w:rPr>
+        <w:t>Read</w:t>
+      </w:r>
+      <w:r>
+        <w:rPr>
+          <w:lang w:val="en-US"/>
+        </w:rPr>
+        <w:t xml:space="preserve"> </w:t>
+      </w:r>
+      <w:r>
+        <w:t>или</w:t>
+      </w:r>
+      <w:r>
+        <w:rPr>
+          <w:lang w:val="en-US"/>
+        </w:rPr>
+        <w:t xml:space="preserve"> </w:t>
+      </w:r>
+      <w:r>
+        <w:rPr>
+          <w:lang w:val="en-US"/>
+        </w:rPr>
+        <w:t>Write Word</w:t>
+      </w:r>
+      <w:r>
+        <w:rPr>
+          <w:lang w:val="en-US"/>
+        </w:rPr>
+        <w:t>.</w:t>
+      </w:r>
+    </w:p>
+    <w:p>
+      <w:pPr>
+        <w:spacing w:after="0" w:line="240" w:lineRule="auto"/>
+        <w:jc w:val="both"/>
+      </w:pPr>
+      <w:r>
+        <w:rPr>
+          <w:u w:val="single"/>
+          <w:lang w:val="en-US"/>
+        </w:rPr>
+        <w:t>Input</w:t>
+      </w:r>
+      <w:r>
+        <w:rPr>
+          <w:u w:val="single"/>
+        </w:rPr>
+        <w:t>/</w:t>
+      </w:r>
+      <w:r>
+        <w:rPr>
+          <w:u w:val="single"/>
+          <w:lang w:val="en-US"/>
+        </w:rPr>
+        <w:t>Output</w:t>
+      </w:r>
+      <w:r>
+        <w:t xml:space="preserve">: </w:t>
+      </w:r>
+      <w:r>
+        <w:rPr>
+          <w:lang w:val="en-US"/>
+        </w:rPr>
+        <w:t>unsigned</w:t>
+      </w:r>
+      <w:r>
+        <w:t xml:space="preserve"> </w:t>
+      </w:r>
+      <w:r>
+        <w:rPr>
+          <w:lang w:val="en-US"/>
+        </w:rPr>
+        <w:t>int</w:t>
+      </w:r>
+      <w:r>
+        <w:t xml:space="preserve"> – </w:t>
+      </w:r>
+      <w:r>
+        <w:t>значение</w:t>
+      </w:r>
+      <w:r>
+        <w:t xml:space="preserve">, </w:t>
+      </w:r>
+      <w:r>
+        <w:t>ниже</w:t>
+      </w:r>
+      <w:r>
+        <w:t xml:space="preserve"> </w:t>
+      </w:r>
+      <w:r>
+        <w:t xml:space="preserve">которого будет отправлено сообщение </w:t>
+      </w:r>
+      <w:r>
+        <w:rPr>
+          <w:lang w:val="en-US"/>
+        </w:rPr>
+        <w:t>Low</w:t>
+      </w:r>
+      <w:r>
+        <w:t xml:space="preserve"> </w:t>
+      </w:r>
+      <w:r>
+        <w:rPr>
+          <w:lang w:val="en-US"/>
+        </w:rPr>
+        <w:t>Capacity</w:t>
+      </w:r>
+      <w:r>
+        <w:t xml:space="preserve">. </w:t>
+      </w:r>
+    </w:p>
+    <w:tbl>
+      <w:tblPr>
+        <w:tblStyle w:val="a4"/>
+        <w:tblW w:w="0" w:type="auto"/>
+        <w:tblLook w:val="04A0" w:firstRow="1" w:lastRow="0" w:firstColumn="1" w:lastColumn="0" w:noHBand="0" w:noVBand="1"/>
+      </w:tblPr>
+      <w:tblGrid>
+        <w:gridCol w:w="3493"/>
+        <w:gridCol w:w="3493"/>
+        <w:gridCol w:w="3493"/>
+      </w:tblGrid>
+      <w:tr>
+        <w:tc>
+          <w:tcPr>
+            <w:tcW w:w="3493" w:type="dxa"/>
+          </w:tcPr>
+          <w:p>
+            <w:pPr>
+              <w:jc w:val="both"/>
+            </w:pPr>
+          </w:p>
+        </w:tc>
+        <w:tc>
+          <w:tcPr>
+            <w:tcW w:w="6986" w:type="dxa"/>
+            <w:gridSpan w:val="2"/>
+          </w:tcPr>
+          <w:p>
+            <w:pPr>
+              <w:jc w:val="center"/>
+              <w:rPr>
+                <w:rFonts w:ascii="Courier New" w:hAnsi="Courier New" w:cs="Courier New"/>
+                <w:lang w:val="en-US"/>
+              </w:rPr>
+            </w:pPr>
+            <w:proofErr w:type="spellStart"/>
+            <w:proofErr w:type="gramStart"/>
+            <w:r>
+              <w:rPr>
+                <w:rFonts w:ascii="Courier New" w:hAnsi="Courier New" w:cs="Courier New"/>
+                <w:lang w:val="en-US"/>
+              </w:rPr>
+              <w:t>BatteryMode</w:t>
+            </w:r>
+            <w:proofErr w:type="spellEnd"/>
+            <w:r>
+              <w:rPr>
+                <w:rFonts w:ascii="Courier New" w:hAnsi="Courier New" w:cs="Courier New"/>
+                <w:lang w:val="en-US"/>
+              </w:rPr>
+              <w:t>(</w:t>
+            </w:r>
+            <w:proofErr w:type="gramEnd"/>
+            <w:r>
+              <w:rPr>
+                <w:rFonts w:ascii="Courier New" w:hAnsi="Courier New" w:cs="Courier New"/>
+                <w:lang w:val="en-US"/>
+              </w:rPr>
+              <w:t>)</w:t>
+            </w:r>
+          </w:p>
+        </w:tc>
+      </w:tr>
+      <w:tr>
+        <w:tc>
+          <w:tcPr>
+            <w:tcW w:w="3493" w:type="dxa"/>
+          </w:tcPr>
+          <w:p>
+            <w:pPr>
+              <w:jc w:val="both"/>
+            </w:pPr>
+          </w:p>
+        </w:tc>
+        <w:tc>
+          <w:tcPr>
+            <w:tcW w:w="3493" w:type="dxa"/>
+          </w:tcPr>
+          <w:p>
+            <w:pPr>
+              <w:jc w:val="both"/>
+              <w:rPr>
+                <w:lang w:val="en-US"/>
+              </w:rPr>
+            </w:pPr>
+            <w:r>
+              <w:rPr>
+                <w:lang w:val="en-US"/>
+              </w:rPr>
+              <w:t xml:space="preserve">CAPACITY_MODE </w:t>
+            </w:r>
+            <w:r>
+              <w:t>бит</w:t>
+            </w:r>
+            <w:r>
+              <w:rPr>
+                <w:lang w:val="en-US"/>
+              </w:rPr>
+              <w:t xml:space="preserve"> = 0</w:t>
+            </w:r>
+          </w:p>
+        </w:tc>
+        <w:tc>
+          <w:tcPr>
+            <w:tcW w:w="3493" w:type="dxa"/>
+          </w:tcPr>
+          <w:p>
+            <w:pPr>
+              <w:jc w:val="both"/>
+              <w:rPr>
+                <w:lang w:val="en-US"/>
+              </w:rPr>
+            </w:pPr>
+            <w:r>
+              <w:rPr>
+                <w:lang w:val="en-US"/>
+              </w:rPr>
+              <w:t xml:space="preserve">CAPACITY_MODE </w:t>
+            </w:r>
+            <w:r>
+              <w:t>бит</w:t>
+            </w:r>
+            <w:r>
+              <w:rPr>
+                <w:lang w:val="en-US"/>
+              </w:rPr>
+              <w:t xml:space="preserve"> = 1</w:t>
+            </w:r>
+          </w:p>
+        </w:tc>
+      </w:tr>
+      <w:tr>
+        <w:tc>
+          <w:tcPr>
+            <w:tcW w:w="3493" w:type="dxa"/>
+          </w:tcPr>
+          <w:p>
+            <w:pPr>
+              <w:jc w:val="both"/>
+            </w:pPr>
+            <w:r>
+              <w:t>Единицы:</w:t>
+            </w:r>
+          </w:p>
+        </w:tc>
+        <w:tc>
+          <w:tcPr>
+            <w:tcW w:w="3493" w:type="dxa"/>
+          </w:tcPr>
+          <w:p>
+            <w:pPr>
+              <w:jc w:val="both"/>
+              <w:rPr>
+                <w:lang w:val="en-US"/>
+              </w:rPr>
+            </w:pPr>
+            <w:proofErr w:type="spellStart"/>
+            <w:r>
+              <w:t>мАч</w:t>
+            </w:r>
+            <w:proofErr w:type="spellEnd"/>
+            <w:r>
+              <w:rPr>
+                <w:lang w:val="en-US"/>
+              </w:rPr>
+              <w:t>@C/5</w:t>
+            </w:r>
+          </w:p>
+        </w:tc>
+        <w:tc>
+          <w:tcPr>
+            <w:tcW w:w="3493" w:type="dxa"/>
+          </w:tcPr>
+          <w:p>
+            <w:pPr>
+              <w:jc w:val="both"/>
+            </w:pPr>
+            <w:r>
+              <w:rPr>
+                <w:lang w:val="en-US"/>
+              </w:rPr>
+              <w:t>10</w:t>
+            </w:r>
+            <w:proofErr w:type="spellStart"/>
+            <w:r>
+              <w:t>мВтч</w:t>
+            </w:r>
+            <w:proofErr w:type="spellEnd"/>
+            <w:r>
+              <w:rPr>
+                <w:lang w:val="en-US"/>
+              </w:rPr>
+              <w:t>@P/5</w:t>
+            </w:r>
+          </w:p>
+        </w:tc>
+      </w:tr>
+      <w:tr>
+        <w:tc>
+          <w:tcPr>
+            <w:tcW w:w="3493" w:type="dxa"/>
+          </w:tcPr>
+          <w:p>
+            <w:pPr>
+              <w:jc w:val="both"/>
+            </w:pPr>
+            <w:r>
+              <w:t>Диапазон:</w:t>
+            </w:r>
+          </w:p>
+        </w:tc>
+        <w:tc>
+          <w:tcPr>
+            <w:tcW w:w="3493" w:type="dxa"/>
+          </w:tcPr>
+          <w:p>
+            <w:pPr>
+              <w:jc w:val="both"/>
+            </w:pPr>
+            <w:r>
+              <w:t>0 – 65535мАч</w:t>
+            </w:r>
+          </w:p>
+        </w:tc>
+        <w:tc>
+          <w:tcPr>
+            <w:tcW w:w="3493" w:type="dxa"/>
+          </w:tcPr>
+          <w:p>
+            <w:pPr>
+              <w:jc w:val="both"/>
+            </w:pPr>
+            <w:r>
+              <w:t>0 – 65535 10мВтч</w:t>
+            </w:r>
+          </w:p>
+        </w:tc>
+      </w:tr>
+      <w:tr>
+        <w:tc>
+          <w:tcPr>
+            <w:tcW w:w="3493" w:type="dxa"/>
+          </w:tcPr>
+          <w:p>
+            <w:pPr>
+              <w:jc w:val="both"/>
+            </w:pPr>
+            <w:r>
+              <w:t>Гранулярность:</w:t>
+            </w:r>
+          </w:p>
+        </w:tc>
+        <w:tc>
+          <w:tcPr>
+            <w:tcW w:w="6986" w:type="dxa"/>
+            <w:gridSpan w:val="2"/>
+          </w:tcPr>
+          <w:p>
+            <w:pPr>
+              <w:jc w:val="both"/>
+            </w:pPr>
+            <w:r>
+              <w:t>Не применимо</w:t>
+            </w:r>
+          </w:p>
+        </w:tc>
+      </w:tr>
+      <w:tr>
+        <w:tc>
+          <w:tcPr>
+            <w:tcW w:w="3493" w:type="dxa"/>
+          </w:tcPr>
+          <w:p>
+            <w:pPr>
+              <w:jc w:val="both"/>
+            </w:pPr>
+            <w:r>
+              <w:t>Точность:</w:t>
+            </w:r>
+          </w:p>
+        </w:tc>
+        <w:tc>
+          <w:tcPr>
+            <w:tcW w:w="6986" w:type="dxa"/>
+            <w:gridSpan w:val="2"/>
+          </w:tcPr>
+          <w:p>
+            <w:pPr>
+              <w:jc w:val="both"/>
+            </w:pPr>
+            <w:r>
+              <w:t xml:space="preserve">см. </w:t>
+            </w:r>
+            <w:proofErr w:type="spellStart"/>
+            <w:proofErr w:type="gramStart"/>
+            <w:r>
+              <w:rPr>
+                <w:rFonts w:ascii="Courier New" w:hAnsi="Courier New" w:cs="Courier New"/>
+                <w:lang w:val="en-US"/>
+              </w:rPr>
+              <w:t>RemainingCapacity</w:t>
+            </w:r>
+            <w:proofErr w:type="spellEnd"/>
+            <w:r>
+              <w:rPr>
+                <w:rFonts w:ascii="Courier New" w:hAnsi="Courier New" w:cs="Courier New"/>
+                <w:lang w:val="en-US"/>
+              </w:rPr>
+              <w:t>(</w:t>
+            </w:r>
+            <w:proofErr w:type="gramEnd"/>
+            <w:r>
+              <w:rPr>
+                <w:rFonts w:ascii="Courier New" w:hAnsi="Courier New" w:cs="Courier New"/>
+                <w:lang w:val="en-US"/>
+              </w:rPr>
+              <w:t>)</w:t>
+            </w:r>
+          </w:p>
+        </w:tc>
+      </w:tr>
+    </w:tbl>
+    <w:p>
+      <w:pPr>
+        <w:spacing w:after="0" w:line="240" w:lineRule="auto"/>
+        <w:jc w:val="both"/>
+      </w:pPr>
+      <w:bookmarkStart w:id="0" w:name="_GoBack"/>
+      <w:bookmarkEnd w:id="0"/>
     </w:p>
     <w:sectPr>
       <w:pgSz w:w="11906" w:h="16838"/>

</xml_diff>